<commit_message>
añadida referencia que faltaba
</commit_message>
<xml_diff>
--- a/Documentacion/Informe de la Aplicación.docx
+++ b/Documentacion/Informe de la Aplicación.docx
@@ -263,18 +263,26 @@
         </w:rPr>
         <w:t xml:space="preserve"> 1985-2012</w:t>
       </w:r>
-    </w:p>
-    <w:p>
-      <w:pPr>
-        <w:spacing w:after="240"/>
-        <w:rPr>
-          <w:lang w:val="es-ES_tradnl"/>
-        </w:rPr>
-      </w:pPr>
-      <w:r>
-        <w:rPr>
-          <w:lang w:val="es-ES_tradnl"/>
-        </w:rPr>
+      <w:r>
+        <w:rPr>
+          <w:rStyle w:val="FootnoteReference"/>
+          <w:lang w:val="es-ES_tradnl"/>
+        </w:rPr>
+        <w:footnoteReference w:id="2"/>
+      </w:r>
+    </w:p>
+    <w:p>
+      <w:pPr>
+        <w:spacing w:after="240"/>
+        <w:rPr>
+          <w:lang w:val="es-ES_tradnl"/>
+        </w:rPr>
+      </w:pPr>
+      <w:r>
+        <w:rPr>
+          <w:lang w:val="es-ES_tradnl"/>
+        </w:rPr>
+        <w:lastRenderedPageBreak/>
         <w:t xml:space="preserve"> </w:t>
       </w:r>
     </w:p>
@@ -293,7 +301,6 @@
           <w:color w:val="FF0000"/>
           <w:lang w:val="es-ES_tradnl"/>
         </w:rPr>
-        <w:lastRenderedPageBreak/>
         <w:t>&lt;Comentar los desafíos y las necesidades del problema que justifique el uso de una solución de inteligencia de negocios&gt; [1 párrafo]</w:t>
       </w:r>
     </w:p>
@@ -330,7 +337,7 @@
           <w:rStyle w:val="FootnoteReference"/>
           <w:lang w:val="es-ES_tradnl"/>
         </w:rPr>
-        <w:footnoteReference w:id="2"/>
+        <w:footnoteReference w:id="3"/>
       </w:r>
       <w:r>
         <w:rPr>
@@ -356,8 +363,6 @@
         </w:rPr>
         <w:t>, haciendo uso de los datos proporcionados para el año 2017.</w:t>
       </w:r>
-      <w:bookmarkStart w:id="0" w:name="_GoBack"/>
-      <w:bookmarkEnd w:id="0"/>
     </w:p>
     <w:p>
       <w:pPr>
@@ -554,6 +559,7 @@
         <w:spacing w:after="240"/>
       </w:pPr>
       <w:r>
+        <w:lastRenderedPageBreak/>
         <w:t>ANÁLISIS</w:t>
       </w:r>
     </w:p>
@@ -603,7 +609,6 @@
         <w:rPr>
           <w:lang w:val="es-ES_tradnl"/>
         </w:rPr>
-        <w:lastRenderedPageBreak/>
         <w:t>&lt;Definición, análisis y validación de los requisitos. El objetivo de esta actividad es obtener un catálogo detallado de los requisitos, a partir del cual se pueda comprobar que los productos</w:t>
       </w:r>
     </w:p>
@@ -938,6 +943,35 @@
         <w:t xml:space="preserve"> </w:t>
       </w:r>
       <w:hyperlink r:id="rId2" w:history="1">
+        <w:r>
+          <w:rPr>
+            <w:rStyle w:val="Hyperlink"/>
+          </w:rPr>
+          <w:t>https://mypolicyviews.wordpress.com/2014/01/09/stop-and-frisk-and-the-new-york-city-murder-rate/</w:t>
+        </w:r>
+      </w:hyperlink>
+      <w:r>
+        <w:t xml:space="preserve"> </w:t>
+      </w:r>
+      <w:bookmarkStart w:id="0" w:name="_GoBack"/>
+      <w:bookmarkEnd w:id="0"/>
+    </w:p>
+  </w:footnote>
+  <w:footnote w:id="3">
+    <w:p>
+      <w:pPr>
+        <w:pStyle w:val="FootnoteText"/>
+      </w:pPr>
+      <w:r>
+        <w:rPr>
+          <w:rStyle w:val="FootnoteReference"/>
+        </w:rPr>
+        <w:footnoteRef/>
+      </w:r>
+      <w:r>
+        <w:t xml:space="preserve"> </w:t>
+      </w:r>
+      <w:hyperlink r:id="rId3" w:history="1">
         <w:r>
           <w:rPr>
             <w:rStyle w:val="Hyperlink"/>
@@ -2068,7 +2102,7 @@
 </file>
 
 <file path=customXml/itemProps1.xml><?xml version="1.0" encoding="utf-8"?>
-<ds:datastoreItem xmlns:ds="http://schemas.openxmlformats.org/officeDocument/2006/customXml" ds:itemID="{F06A5F0F-2F62-411B-9CA4-7D71F14BB2F4}">
+<ds:datastoreItem xmlns:ds="http://schemas.openxmlformats.org/officeDocument/2006/customXml" ds:itemID="{8EDF9927-9771-4AEC-9269-65F555D9CB91}">
   <ds:schemaRefs>
     <ds:schemaRef ds:uri="http://schemas.openxmlformats.org/officeDocument/2006/bibliography"/>
   </ds:schemaRefs>

</xml_diff>

<commit_message>
Hecho punto 4 y terminado el 2
</commit_message>
<xml_diff>
--- a/Documentacion/Informe de la Aplicación.docx
+++ b/Documentacion/Informe de la Aplicación.docx
@@ -4,7 +4,7 @@
   <w:body>
     <w:p>
       <w:pPr>
-        <w:pStyle w:val="Heading1"/>
+        <w:pStyle w:val="Ttulo1"/>
         <w:numPr>
           <w:ilvl w:val="0"/>
           <w:numId w:val="0"/>
@@ -20,7 +20,7 @@
     </w:p>
     <w:p>
       <w:pPr>
-        <w:pStyle w:val="Heading1"/>
+        <w:pStyle w:val="Ttulo1"/>
         <w:spacing w:after="240"/>
       </w:pPr>
       <w:r>
@@ -115,7 +115,7 @@
       </w:r>
       <w:r>
         <w:rPr>
-          <w:rStyle w:val="FootnoteReference"/>
+          <w:rStyle w:val="Refdenotaalpie"/>
           <w:lang w:val="es-ES_tradnl"/>
         </w:rPr>
         <w:footnoteReference w:id="1"/>
@@ -208,7 +208,7 @@
     </w:p>
     <w:p>
       <w:pPr>
-        <w:pStyle w:val="Caption"/>
+        <w:pStyle w:val="Descripcin"/>
         <w:jc w:val="center"/>
         <w:rPr>
           <w:lang w:val="es-ES_tradnl"/>
@@ -268,7 +268,7 @@
       </w:r>
       <w:r>
         <w:rPr>
-          <w:rStyle w:val="FootnoteReference"/>
+          <w:rStyle w:val="Refdenotaalpie"/>
           <w:lang w:val="es-ES_tradnl"/>
         </w:rPr>
         <w:footnoteReference w:id="2"/>
@@ -341,7 +341,7 @@
       </w:r>
       <w:r>
         <w:rPr>
-          <w:rStyle w:val="FootnoteReference"/>
+          <w:rStyle w:val="Refdenotaalpie"/>
           <w:lang w:val="es-ES_tradnl"/>
         </w:rPr>
         <w:footnoteReference w:id="3"/>
@@ -407,7 +407,7 @@
     </w:p>
     <w:p>
       <w:pPr>
-        <w:pStyle w:val="Heading1"/>
+        <w:pStyle w:val="Ttulo1"/>
         <w:spacing w:after="240"/>
       </w:pPr>
       <w:r>
@@ -416,7 +416,7 @@
     </w:p>
     <w:p>
       <w:pPr>
-        <w:pStyle w:val="Heading2"/>
+        <w:pStyle w:val="Ttulo2"/>
         <w:spacing w:after="240"/>
       </w:pPr>
       <w:r>
@@ -461,7 +461,7 @@
     </w:p>
     <w:p>
       <w:pPr>
-        <w:pStyle w:val="Heading3"/>
+        <w:pStyle w:val="Ttulo3"/>
         <w:rPr>
           <w:sz w:val="24"/>
           <w:szCs w:val="24"/>
@@ -477,7 +477,7 @@
     </w:p>
     <w:tbl>
       <w:tblPr>
-        <w:tblStyle w:val="TableGrid"/>
+        <w:tblStyle w:val="Tablaconcuadrcula"/>
         <w:tblW w:w="0" w:type="auto"/>
         <w:tblLook w:val="04A0" w:firstRow="1" w:lastRow="0" w:firstColumn="1" w:lastColumn="0" w:noHBand="0" w:noVBand="1"/>
       </w:tblPr>
@@ -682,7 +682,7 @@
     </w:p>
     <w:p>
       <w:pPr>
-        <w:pStyle w:val="ListParagraph"/>
+        <w:pStyle w:val="Prrafodelista"/>
         <w:numPr>
           <w:ilvl w:val="2"/>
           <w:numId w:val="2"/>
@@ -701,7 +701,7 @@
     </w:p>
     <w:tbl>
       <w:tblPr>
-        <w:tblStyle w:val="TableGrid"/>
+        <w:tblStyle w:val="Tablaconcuadrcula"/>
         <w:tblW w:w="0" w:type="auto"/>
         <w:tblLook w:val="04A0" w:firstRow="1" w:lastRow="0" w:firstColumn="1" w:lastColumn="0" w:noHBand="0" w:noVBand="1"/>
       </w:tblPr>
@@ -906,7 +906,7 @@
     </w:tbl>
     <w:p>
       <w:pPr>
-        <w:pStyle w:val="ListParagraph"/>
+        <w:pStyle w:val="Prrafodelista"/>
         <w:ind w:left="1080"/>
         <w:rPr>
           <w:lang w:val="es-ES_tradnl"/>
@@ -915,7 +915,7 @@
     </w:p>
     <w:tbl>
       <w:tblPr>
-        <w:tblStyle w:val="TableGrid"/>
+        <w:tblStyle w:val="Tablaconcuadrcula"/>
         <w:tblW w:w="0" w:type="auto"/>
         <w:tblLook w:val="04A0" w:firstRow="1" w:lastRow="0" w:firstColumn="1" w:lastColumn="0" w:noHBand="0" w:noVBand="1"/>
       </w:tblPr>
@@ -1139,7 +1139,7 @@
     </w:tbl>
     <w:p>
       <w:pPr>
-        <w:pStyle w:val="ListParagraph"/>
+        <w:pStyle w:val="Prrafodelista"/>
         <w:ind w:left="1080"/>
         <w:rPr>
           <w:lang w:val="es-ES_tradnl"/>
@@ -1148,7 +1148,7 @@
     </w:p>
     <w:tbl>
       <w:tblPr>
-        <w:tblStyle w:val="TableGrid"/>
+        <w:tblStyle w:val="Tablaconcuadrcula"/>
         <w:tblW w:w="0" w:type="auto"/>
         <w:tblLook w:val="04A0" w:firstRow="1" w:lastRow="0" w:firstColumn="1" w:lastColumn="0" w:noHBand="0" w:noVBand="1"/>
       </w:tblPr>
@@ -1363,7 +1363,7 @@
     </w:tbl>
     <w:p>
       <w:pPr>
-        <w:pStyle w:val="ListParagraph"/>
+        <w:pStyle w:val="Prrafodelista"/>
         <w:spacing w:after="240"/>
         <w:ind w:left="1080"/>
         <w:rPr>
@@ -1373,7 +1373,7 @@
     </w:p>
     <w:p>
       <w:pPr>
-        <w:pStyle w:val="Heading2"/>
+        <w:pStyle w:val="Ttulo2"/>
         <w:spacing w:after="240"/>
         <w:rPr>
           <w:lang w:val="es-ES_tradnl"/>
@@ -9253,7 +9253,7 @@
     </w:p>
     <w:p>
       <w:pPr>
-        <w:pStyle w:val="Heading2"/>
+        <w:pStyle w:val="Ttulo2"/>
         <w:spacing w:after="240"/>
         <w:rPr>
           <w:lang w:val="es-ES_tradnl"/>
@@ -9271,11 +9271,13 @@
       <w:pPr>
         <w:spacing w:after="240"/>
         <w:rPr>
-          <w:lang w:val="es-ES_tradnl"/>
-        </w:rPr>
-      </w:pPr>
-      <w:r>
-        <w:rPr>
+          <w:color w:val="FF0000"/>
+          <w:lang w:val="es-ES_tradnl"/>
+        </w:rPr>
+      </w:pPr>
+      <w:r>
+        <w:rPr>
+          <w:color w:val="FF0000"/>
           <w:lang w:val="es-ES_tradnl"/>
         </w:rPr>
         <w:t>&lt;Analizar el coste-beneficio. El coste abarcará tanto en tiempo, como en personal y en tecnología e infraestructuras.&gt;</w:t>
@@ -9283,7 +9285,6 @@
     </w:p>
     <w:p>
       <w:pPr>
-        <w:pStyle w:val="Heading2"/>
         <w:spacing w:after="240"/>
         <w:rPr>
           <w:lang w:val="es-ES_tradnl"/>
@@ -9293,7 +9294,7 @@
         <w:rPr>
           <w:lang w:val="es-ES_tradnl"/>
         </w:rPr>
-        <w:t>RIESGOS</w:t>
+        <w:t xml:space="preserve">El desarrollo total del proyecto ha tenido con coste total en tiempo asociado a las diferentes fases por las que ha pasado el desarrollo del sistema, que en total han sido seis semanas, desde el inicio de la identificación de los objetivos hasta la ejecución de las pruebas del sistema. </w:t>
       </w:r>
     </w:p>
     <w:p>
@@ -9307,21 +9308,321 @@
         <w:rPr>
           <w:lang w:val="es-ES_tradnl"/>
         </w:rPr>
-        <w:t>&lt;Indicar qué pasaría si no se alcanzan los objetivos en cada uno d ellos paquetes de trabajo/tareas&gt; &lt;Explicar las tecnologías usadas en cada etapa de la solución de IN desarrollada&gt; [1 párrafo]</w:t>
+        <w:t>También ha tenido costes de personal, el cual ha trabajado en el proyecto desde su inicio hasta su total desarrollo. El equipo de trabajo ha sido conformado por tres personas.</w:t>
       </w:r>
     </w:p>
     <w:p>
       <w:pPr>
-        <w:pStyle w:val="Heading1"/>
         <w:spacing w:after="240"/>
-      </w:pPr>
-      <w:r>
-        <w:t>ANÁLISIS</w:t>
+        <w:rPr>
+          <w:lang w:val="es-ES_tradnl"/>
+        </w:rPr>
+      </w:pPr>
+      <w:r>
+        <w:rPr>
+          <w:lang w:val="es-ES_tradnl"/>
+        </w:rPr>
+        <w:t>El coste de la infraestructura ha sido gratuito, ya que cada una de las personas que ha intervenido en el proyecto lo ha hecho con sus propios recursos, sin tener que afrontar ningún coste en equipamiento para el desarrollo. El software y los datos que nos han servido para llevar a cabo los objetivos del sistema son abiertos, por lo que no ha tenido un coste asociado a su uso.</w:t>
       </w:r>
     </w:p>
     <w:p>
       <w:pPr>
-        <w:pStyle w:val="Heading2"/>
+        <w:spacing w:after="240"/>
+        <w:rPr>
+          <w:lang w:val="es-ES_tradnl"/>
+        </w:rPr>
+      </w:pPr>
+      <w:r>
+        <w:rPr>
+          <w:lang w:val="es-ES_tradnl"/>
+        </w:rPr>
+        <w:t xml:space="preserve">Se ha tomado la decisión de emplear lenguajes de programación y herramientas que ya eran conocidas por el equipo para reducir la curva de aprendizaje, que forzaría a tener un periodo de desarrollo más largo, ya que primero habría que aprender a utilizar los nuevos lenguajes y herramientas. Además, el desarrollo se ha visto forzados a utilizar ciertos lenguajes y herramientas por el uso de </w:t>
+      </w:r>
+      <w:proofErr w:type="spellStart"/>
+      <w:r>
+        <w:rPr>
+          <w:lang w:val="es-ES_tradnl"/>
+        </w:rPr>
+        <w:t>APIs</w:t>
+      </w:r>
+      <w:proofErr w:type="spellEnd"/>
+      <w:r>
+        <w:rPr>
+          <w:lang w:val="es-ES_tradnl"/>
+        </w:rPr>
+        <w:t xml:space="preserve"> externas que requieren el de los mismos.</w:t>
+      </w:r>
+    </w:p>
+    <w:p>
+      <w:pPr>
+        <w:spacing w:after="240"/>
+        <w:rPr>
+          <w:lang w:val="es-ES_tradnl"/>
+        </w:rPr>
+      </w:pPr>
+      <w:r>
+        <w:rPr>
+          <w:lang w:val="es-ES_tradnl"/>
+        </w:rPr>
+        <w:t xml:space="preserve">Algunos de los lenguajes de programación y herramientas usados en el desarrollo han sido: JavaScript, jQuery, API Google </w:t>
+      </w:r>
+      <w:proofErr w:type="spellStart"/>
+      <w:r>
+        <w:rPr>
+          <w:lang w:val="es-ES_tradnl"/>
+        </w:rPr>
+        <w:t>Maps</w:t>
+      </w:r>
+      <w:proofErr w:type="spellEnd"/>
+      <w:r>
+        <w:rPr>
+          <w:lang w:val="es-ES_tradnl"/>
+        </w:rPr>
+        <w:t xml:space="preserve">, </w:t>
+      </w:r>
+      <w:proofErr w:type="spellStart"/>
+      <w:r>
+        <w:rPr>
+          <w:lang w:val="es-ES_tradnl"/>
+        </w:rPr>
+        <w:t>OpenStreetMap</w:t>
+      </w:r>
+      <w:proofErr w:type="spellEnd"/>
+      <w:r>
+        <w:rPr>
+          <w:lang w:val="es-ES_tradnl"/>
+        </w:rPr>
+        <w:t xml:space="preserve">, API Google Charts, Bootstrap, PHP, AJAX, </w:t>
+      </w:r>
+      <w:proofErr w:type="spellStart"/>
+      <w:r>
+        <w:rPr>
+          <w:lang w:val="es-ES_tradnl"/>
+        </w:rPr>
+        <w:t>Knime</w:t>
+      </w:r>
+      <w:proofErr w:type="spellEnd"/>
+      <w:r>
+        <w:rPr>
+          <w:lang w:val="es-ES_tradnl"/>
+        </w:rPr>
+        <w:t xml:space="preserve"> o </w:t>
+      </w:r>
+      <w:proofErr w:type="spellStart"/>
+      <w:r>
+        <w:rPr>
+          <w:lang w:val="es-ES_tradnl"/>
+        </w:rPr>
+        <w:t>Pentaho</w:t>
+      </w:r>
+      <w:proofErr w:type="spellEnd"/>
+      <w:r>
+        <w:rPr>
+          <w:lang w:val="es-ES_tradnl"/>
+        </w:rPr>
+        <w:t xml:space="preserve"> </w:t>
+      </w:r>
+      <w:proofErr w:type="spellStart"/>
+      <w:r>
+        <w:rPr>
+          <w:lang w:val="es-ES_tradnl"/>
+        </w:rPr>
+        <w:t>Spoon</w:t>
+      </w:r>
+      <w:proofErr w:type="spellEnd"/>
+      <w:r>
+        <w:rPr>
+          <w:lang w:val="es-ES_tradnl"/>
+        </w:rPr>
+        <w:t>.</w:t>
+      </w:r>
+    </w:p>
+    <w:p>
+      <w:pPr>
+        <w:pStyle w:val="Ttulo2"/>
+        <w:spacing w:after="240"/>
+        <w:rPr>
+          <w:lang w:val="es-ES_tradnl"/>
+        </w:rPr>
+      </w:pPr>
+      <w:r>
+        <w:rPr>
+          <w:lang w:val="es-ES_tradnl"/>
+        </w:rPr>
+        <w:t>RIESGOS</w:t>
+      </w:r>
+    </w:p>
+    <w:p>
+      <w:pPr>
+        <w:spacing w:after="240"/>
+        <w:rPr>
+          <w:color w:val="FF0000"/>
+          <w:lang w:val="es-ES_tradnl"/>
+        </w:rPr>
+      </w:pPr>
+      <w:r>
+        <w:rPr>
+          <w:color w:val="FF0000"/>
+          <w:lang w:val="es-ES_tradnl"/>
+        </w:rPr>
+        <w:t xml:space="preserve">&lt;Indicar qué pasaría si no se alcanzan los objetivos en cada uno de ellos paquetes de trabajo/tareas&gt; </w:t>
+      </w:r>
+    </w:p>
+    <w:p>
+      <w:pPr>
+        <w:spacing w:after="240"/>
+        <w:rPr>
+          <w:lang w:val="es-ES_tradnl"/>
+        </w:rPr>
+      </w:pPr>
+      <w:r>
+        <w:rPr>
+          <w:lang w:val="es-ES_tradnl"/>
+        </w:rPr>
+        <w:t xml:space="preserve">La falta de algunos objetivos podría perjudicar al desarrollo de otros, ya que algunos basan su funcionalidad en la funcionalidad de otros. </w:t>
+      </w:r>
+    </w:p>
+    <w:p>
+      <w:pPr>
+        <w:spacing w:after="240"/>
+        <w:rPr>
+          <w:lang w:val="es-ES_tradnl"/>
+        </w:rPr>
+      </w:pPr>
+      <w:r>
+        <w:rPr>
+          <w:lang w:val="es-ES_tradnl"/>
+        </w:rPr>
+        <w:t>También podría influir en la nota del proyecto que se está desarrollando, pudiendo no legar a los mínimos establecidos.</w:t>
+      </w:r>
+    </w:p>
+    <w:p>
+      <w:pPr>
+        <w:spacing w:after="240"/>
+        <w:rPr>
+          <w:color w:val="FF0000"/>
+          <w:lang w:val="es-ES_tradnl"/>
+        </w:rPr>
+      </w:pPr>
+      <w:r>
+        <w:rPr>
+          <w:color w:val="FF0000"/>
+          <w:lang w:val="es-ES_tradnl"/>
+        </w:rPr>
+        <w:t>&lt;Explicar las tecnologías usadas en cada etapa de la solución de IN desarrollada&gt; [1 párrafo]</w:t>
+      </w:r>
+    </w:p>
+    <w:p>
+      <w:pPr>
+        <w:spacing w:after="240"/>
+        <w:rPr>
+          <w:lang w:val="es-ES_tradnl"/>
+        </w:rPr>
+      </w:pPr>
+      <w:r>
+        <w:rPr>
+          <w:lang w:val="es-ES_tradnl"/>
+        </w:rPr>
+        <w:t xml:space="preserve">Para la preparación de los datos se ha usado la herramienta </w:t>
+      </w:r>
+      <w:proofErr w:type="spellStart"/>
+      <w:r>
+        <w:rPr>
+          <w:lang w:val="es-ES_tradnl"/>
+        </w:rPr>
+        <w:t>Pentaho</w:t>
+      </w:r>
+      <w:proofErr w:type="spellEnd"/>
+      <w:r>
+        <w:rPr>
+          <w:lang w:val="es-ES_tradnl"/>
+        </w:rPr>
+        <w:t xml:space="preserve"> </w:t>
+      </w:r>
+      <w:proofErr w:type="spellStart"/>
+      <w:r>
+        <w:rPr>
+          <w:lang w:val="es-ES_tradnl"/>
+        </w:rPr>
+        <w:t>Spoon</w:t>
+      </w:r>
+      <w:proofErr w:type="spellEnd"/>
+      <w:r>
+        <w:rPr>
+          <w:lang w:val="es-ES_tradnl"/>
+        </w:rPr>
+        <w:t xml:space="preserve">, para la visualización y </w:t>
+      </w:r>
+      <w:proofErr w:type="spellStart"/>
+      <w:r>
+        <w:rPr>
+          <w:lang w:val="es-ES_tradnl"/>
+        </w:rPr>
+        <w:t>reporting</w:t>
+      </w:r>
+      <w:proofErr w:type="spellEnd"/>
+      <w:r>
+        <w:rPr>
+          <w:lang w:val="es-ES_tradnl"/>
+        </w:rPr>
+        <w:t xml:space="preserve"> se ha usado JavaScript, jQuery, API Google </w:t>
+      </w:r>
+      <w:proofErr w:type="spellStart"/>
+      <w:r>
+        <w:rPr>
+          <w:lang w:val="es-ES_tradnl"/>
+        </w:rPr>
+        <w:t>Maps</w:t>
+      </w:r>
+      <w:proofErr w:type="spellEnd"/>
+      <w:r>
+        <w:rPr>
+          <w:lang w:val="es-ES_tradnl"/>
+        </w:rPr>
+        <w:t xml:space="preserve">, </w:t>
+      </w:r>
+      <w:proofErr w:type="spellStart"/>
+      <w:r>
+        <w:rPr>
+          <w:lang w:val="es-ES_tradnl"/>
+        </w:rPr>
+        <w:t>OpenStreetMap</w:t>
+      </w:r>
+      <w:proofErr w:type="spellEnd"/>
+      <w:r>
+        <w:rPr>
+          <w:lang w:val="es-ES_tradnl"/>
+        </w:rPr>
+        <w:t xml:space="preserve">, API Google Charts, Bootstrap, PHP y AJAX, y para minería de datos se ha usado la herramienta </w:t>
+      </w:r>
+      <w:proofErr w:type="spellStart"/>
+      <w:r>
+        <w:rPr>
+          <w:lang w:val="es-ES_tradnl"/>
+        </w:rPr>
+        <w:t>Knime</w:t>
+      </w:r>
+      <w:proofErr w:type="spellEnd"/>
+      <w:r>
+        <w:rPr>
+          <w:lang w:val="es-ES_tradnl"/>
+        </w:rPr>
+        <w:t>.</w:t>
+      </w:r>
+    </w:p>
+    <w:p>
+      <w:pPr>
+        <w:pStyle w:val="Ttulo1"/>
+        <w:spacing w:after="240"/>
+      </w:pPr>
+      <w:r>
+        <w:lastRenderedPageBreak/>
+        <w:t>ANÁLISIS</w:t>
+      </w:r>
+    </w:p>
+    <w:p>
+      <w:pPr>
+        <w:pStyle w:val="Ttulo2"/>
         <w:spacing w:after="240"/>
         <w:rPr>
           <w:lang w:val="es-ES_tradnl"/>
@@ -9432,7 +9733,7 @@
           </w:tcPr>
           <w:p>
             <w:pPr>
-              <w:pStyle w:val="BodyText"/>
+              <w:pStyle w:val="Textoindependiente"/>
               <w:rPr>
                 <w:rFonts w:ascii="Arial Narrow" w:hAnsi="Arial Narrow"/>
                 <w:b/>
@@ -9473,7 +9774,7 @@
           </w:tcPr>
           <w:p>
             <w:pPr>
-              <w:pStyle w:val="BodyText"/>
+              <w:pStyle w:val="Textoindependiente"/>
               <w:rPr>
                 <w:rFonts w:ascii="Arial Narrow" w:hAnsi="Arial Narrow"/>
                 <w:b/>
@@ -9509,7 +9810,7 @@
           </w:tcPr>
           <w:p>
             <w:pPr>
-              <w:pStyle w:val="BodyText"/>
+              <w:pStyle w:val="Textoindependiente"/>
               <w:rPr>
                 <w:rFonts w:ascii="Arial Narrow" w:hAnsi="Arial Narrow"/>
                 <w:b/>
@@ -9541,7 +9842,7 @@
           </w:tcPr>
           <w:p>
             <w:pPr>
-              <w:pStyle w:val="BodyText"/>
+              <w:pStyle w:val="Textoindependiente"/>
               <w:rPr>
                 <w:rFonts w:ascii="Arial Narrow" w:hAnsi="Arial Narrow"/>
                 <w:color w:val="auto"/>
@@ -9575,7 +9876,7 @@
           </w:tcPr>
           <w:p>
             <w:pPr>
-              <w:pStyle w:val="BodyText"/>
+              <w:pStyle w:val="Textoindependiente"/>
               <w:rPr>
                 <w:rFonts w:ascii="Arial Narrow" w:hAnsi="Arial Narrow"/>
                 <w:b/>
@@ -9605,7 +9906,7 @@
           </w:tcPr>
           <w:p>
             <w:pPr>
-              <w:pStyle w:val="BodyText"/>
+              <w:pStyle w:val="Textoindependiente"/>
               <w:rPr>
                 <w:rFonts w:ascii="Arial Narrow" w:hAnsi="Arial Narrow"/>
                 <w:color w:val="auto"/>
@@ -9635,7 +9936,7 @@
           </w:tcPr>
           <w:p>
             <w:pPr>
-              <w:pStyle w:val="BodyText"/>
+              <w:pStyle w:val="Textoindependiente"/>
               <w:rPr>
                 <w:rFonts w:ascii="Arial Narrow" w:hAnsi="Arial Narrow"/>
                 <w:b/>
@@ -9691,7 +9992,7 @@
           </w:tcPr>
           <w:p>
             <w:pPr>
-              <w:pStyle w:val="BodyText"/>
+              <w:pStyle w:val="Textoindependiente"/>
               <w:numPr>
                 <w:ilvl w:val="0"/>
                 <w:numId w:val="3"/>
@@ -9756,7 +10057,7 @@
           </w:p>
           <w:p>
             <w:pPr>
-              <w:pStyle w:val="BodyText"/>
+              <w:pStyle w:val="Textoindependiente"/>
               <w:numPr>
                 <w:ilvl w:val="0"/>
                 <w:numId w:val="3"/>
@@ -9810,7 +10111,7 @@
           </w:p>
           <w:p>
             <w:pPr>
-              <w:pStyle w:val="BodyText"/>
+              <w:pStyle w:val="Textoindependiente"/>
               <w:numPr>
                 <w:ilvl w:val="0"/>
                 <w:numId w:val="3"/>
@@ -9864,7 +10165,7 @@
           </w:p>
           <w:p>
             <w:pPr>
-              <w:pStyle w:val="BodyText"/>
+              <w:pStyle w:val="Textoindependiente"/>
               <w:numPr>
                 <w:ilvl w:val="0"/>
                 <w:numId w:val="3"/>
@@ -9926,7 +10227,7 @@
           </w:tcPr>
           <w:p>
             <w:pPr>
-              <w:pStyle w:val="BodyText"/>
+              <w:pStyle w:val="Textoindependiente"/>
               <w:rPr>
                 <w:rFonts w:ascii="Arial Narrow" w:hAnsi="Arial Narrow"/>
                 <w:b/>
@@ -9958,7 +10259,7 @@
           </w:tcPr>
           <w:p>
             <w:pPr>
-              <w:pStyle w:val="BodyText"/>
+              <w:pStyle w:val="Textoindependiente"/>
               <w:rPr>
                 <w:rFonts w:ascii="Arial Narrow" w:hAnsi="Arial Narrow"/>
                 <w:color w:val="auto"/>
@@ -9980,7 +10281,7 @@
           </w:p>
           <w:p>
             <w:pPr>
-              <w:pStyle w:val="BodyText"/>
+              <w:pStyle w:val="Textoindependiente"/>
               <w:numPr>
                 <w:ilvl w:val="0"/>
                 <w:numId w:val="4"/>
@@ -10006,7 +10307,7 @@
           </w:p>
           <w:p>
             <w:pPr>
-              <w:pStyle w:val="BodyText"/>
+              <w:pStyle w:val="Textoindependiente"/>
               <w:numPr>
                 <w:ilvl w:val="0"/>
                 <w:numId w:val="4"/>
@@ -10032,7 +10333,7 @@
           </w:p>
           <w:p>
             <w:pPr>
-              <w:pStyle w:val="BodyText"/>
+              <w:pStyle w:val="Textoindependiente"/>
               <w:numPr>
                 <w:ilvl w:val="0"/>
                 <w:numId w:val="4"/>
@@ -10058,7 +10359,7 @@
           </w:p>
           <w:p>
             <w:pPr>
-              <w:pStyle w:val="BodyText"/>
+              <w:pStyle w:val="Textoindependiente"/>
               <w:numPr>
                 <w:ilvl w:val="0"/>
                 <w:numId w:val="4"/>
@@ -10094,7 +10395,7 @@
           </w:p>
           <w:p>
             <w:pPr>
-              <w:pStyle w:val="BodyText"/>
+              <w:pStyle w:val="Textoindependiente"/>
               <w:rPr>
                 <w:rFonts w:ascii="Arial Narrow" w:hAnsi="Arial Narrow"/>
                 <w:color w:val="auto"/>
@@ -10146,7 +10447,7 @@
           </w:tcPr>
           <w:p>
             <w:pPr>
-              <w:pStyle w:val="BodyText"/>
+              <w:pStyle w:val="Textoindependiente"/>
               <w:rPr>
                 <w:rFonts w:ascii="Arial Narrow" w:hAnsi="Arial Narrow"/>
                 <w:b/>
@@ -10187,7 +10488,7 @@
           </w:tcPr>
           <w:p>
             <w:pPr>
-              <w:pStyle w:val="BodyText"/>
+              <w:pStyle w:val="Textoindependiente"/>
               <w:rPr>
                 <w:rFonts w:ascii="Arial Narrow" w:hAnsi="Arial Narrow"/>
                 <w:b/>
@@ -10223,7 +10524,7 @@
           </w:tcPr>
           <w:p>
             <w:pPr>
-              <w:pStyle w:val="BodyText"/>
+              <w:pStyle w:val="Textoindependiente"/>
               <w:rPr>
                 <w:rFonts w:ascii="Arial Narrow" w:hAnsi="Arial Narrow"/>
                 <w:b/>
@@ -10243,7 +10544,6 @@
                 <w:sz w:val="24"/>
                 <w:szCs w:val="24"/>
               </w:rPr>
-              <w:lastRenderedPageBreak/>
               <w:t>Autores</w:t>
             </w:r>
             <w:proofErr w:type="spellEnd"/>
@@ -10256,7 +10556,7 @@
           </w:tcPr>
           <w:p>
             <w:pPr>
-              <w:pStyle w:val="BodyText"/>
+              <w:pStyle w:val="Textoindependiente"/>
               <w:rPr>
                 <w:rFonts w:ascii="Arial Narrow" w:hAnsi="Arial Narrow"/>
                 <w:color w:val="auto"/>
@@ -10290,7 +10590,7 @@
           </w:tcPr>
           <w:p>
             <w:pPr>
-              <w:pStyle w:val="BodyText"/>
+              <w:pStyle w:val="Textoindependiente"/>
               <w:rPr>
                 <w:rFonts w:ascii="Arial Narrow" w:hAnsi="Arial Narrow"/>
                 <w:b/>
@@ -10320,7 +10620,7 @@
           </w:tcPr>
           <w:p>
             <w:pPr>
-              <w:pStyle w:val="BodyText"/>
+              <w:pStyle w:val="Textoindependiente"/>
               <w:rPr>
                 <w:rFonts w:ascii="Arial Narrow" w:hAnsi="Arial Narrow"/>
                 <w:color w:val="auto"/>
@@ -10350,7 +10650,7 @@
           </w:tcPr>
           <w:p>
             <w:pPr>
-              <w:pStyle w:val="BodyText"/>
+              <w:pStyle w:val="Textoindependiente"/>
               <w:rPr>
                 <w:rFonts w:ascii="Arial Narrow" w:hAnsi="Arial Narrow"/>
                 <w:b/>
@@ -10406,7 +10706,7 @@
           </w:tcPr>
           <w:p>
             <w:pPr>
-              <w:pStyle w:val="BodyText"/>
+              <w:pStyle w:val="Textoindependiente"/>
               <w:numPr>
                 <w:ilvl w:val="0"/>
                 <w:numId w:val="3"/>
@@ -10479,7 +10779,7 @@
           </w:tcPr>
           <w:p>
             <w:pPr>
-              <w:pStyle w:val="BodyText"/>
+              <w:pStyle w:val="Textoindependiente"/>
               <w:rPr>
                 <w:rFonts w:ascii="Arial Narrow" w:hAnsi="Arial Narrow"/>
                 <w:b/>
@@ -10511,7 +10811,7 @@
           </w:tcPr>
           <w:p>
             <w:pPr>
-              <w:pStyle w:val="BodyText"/>
+              <w:pStyle w:val="Textoindependiente"/>
               <w:rPr>
                 <w:rFonts w:ascii="Arial Narrow" w:hAnsi="Arial Narrow"/>
                 <w:color w:val="auto"/>
@@ -10533,7 +10833,7 @@
           </w:p>
           <w:p>
             <w:pPr>
-              <w:pStyle w:val="BodyText"/>
+              <w:pStyle w:val="Textoindependiente"/>
               <w:numPr>
                 <w:ilvl w:val="0"/>
                 <w:numId w:val="4"/>
@@ -10571,7 +10871,7 @@
           </w:p>
           <w:p>
             <w:pPr>
-              <w:pStyle w:val="BodyText"/>
+              <w:pStyle w:val="Textoindependiente"/>
               <w:numPr>
                 <w:ilvl w:val="0"/>
                 <w:numId w:val="4"/>
@@ -10609,7 +10909,7 @@
           </w:p>
           <w:p>
             <w:pPr>
-              <w:pStyle w:val="BodyText"/>
+              <w:pStyle w:val="Textoindependiente"/>
               <w:numPr>
                 <w:ilvl w:val="0"/>
                 <w:numId w:val="4"/>
@@ -10630,12 +10930,13 @@
                 <w:szCs w:val="24"/>
                 <w:lang w:val="es-ES"/>
               </w:rPr>
+              <w:lastRenderedPageBreak/>
               <w:t>Visualización de los resultados en un mapa</w:t>
             </w:r>
           </w:p>
           <w:p>
             <w:pPr>
-              <w:pStyle w:val="BodyText"/>
+              <w:pStyle w:val="Textoindependiente"/>
               <w:numPr>
                 <w:ilvl w:val="0"/>
                 <w:numId w:val="4"/>
@@ -10671,7 +10972,7 @@
           </w:p>
           <w:p>
             <w:pPr>
-              <w:pStyle w:val="BodyText"/>
+              <w:pStyle w:val="Textoindependiente"/>
               <w:rPr>
                 <w:rFonts w:ascii="Arial Narrow" w:hAnsi="Arial Narrow"/>
                 <w:color w:val="auto"/>
@@ -10723,7 +11024,7 @@
           </w:tcPr>
           <w:p>
             <w:pPr>
-              <w:pStyle w:val="BodyText"/>
+              <w:pStyle w:val="Textoindependiente"/>
               <w:rPr>
                 <w:rFonts w:ascii="Arial Narrow" w:hAnsi="Arial Narrow"/>
                 <w:b/>
@@ -10764,7 +11065,7 @@
           </w:tcPr>
           <w:p>
             <w:pPr>
-              <w:pStyle w:val="BodyText"/>
+              <w:pStyle w:val="Textoindependiente"/>
               <w:rPr>
                 <w:rFonts w:ascii="Arial Narrow" w:hAnsi="Arial Narrow"/>
                 <w:b/>
@@ -10800,7 +11101,7 @@
           </w:tcPr>
           <w:p>
             <w:pPr>
-              <w:pStyle w:val="BodyText"/>
+              <w:pStyle w:val="Textoindependiente"/>
               <w:rPr>
                 <w:rFonts w:ascii="Arial Narrow" w:hAnsi="Arial Narrow"/>
                 <w:b/>
@@ -10832,7 +11133,7 @@
           </w:tcPr>
           <w:p>
             <w:pPr>
-              <w:pStyle w:val="BodyText"/>
+              <w:pStyle w:val="Textoindependiente"/>
               <w:rPr>
                 <w:rFonts w:ascii="Arial Narrow" w:hAnsi="Arial Narrow"/>
                 <w:color w:val="auto"/>
@@ -10866,7 +11167,7 @@
           </w:tcPr>
           <w:p>
             <w:pPr>
-              <w:pStyle w:val="BodyText"/>
+              <w:pStyle w:val="Textoindependiente"/>
               <w:rPr>
                 <w:rFonts w:ascii="Arial Narrow" w:hAnsi="Arial Narrow"/>
                 <w:b/>
@@ -10896,7 +11197,7 @@
           </w:tcPr>
           <w:p>
             <w:pPr>
-              <w:pStyle w:val="BodyText"/>
+              <w:pStyle w:val="Textoindependiente"/>
               <w:rPr>
                 <w:rFonts w:ascii="Arial Narrow" w:hAnsi="Arial Narrow"/>
                 <w:color w:val="auto"/>
@@ -10926,7 +11227,7 @@
           </w:tcPr>
           <w:p>
             <w:pPr>
-              <w:pStyle w:val="BodyText"/>
+              <w:pStyle w:val="Textoindependiente"/>
               <w:rPr>
                 <w:rFonts w:ascii="Arial Narrow" w:hAnsi="Arial Narrow"/>
                 <w:b/>
@@ -10982,7 +11283,7 @@
           </w:tcPr>
           <w:p>
             <w:pPr>
-              <w:pStyle w:val="BodyText"/>
+              <w:pStyle w:val="Textoindependiente"/>
               <w:numPr>
                 <w:ilvl w:val="0"/>
                 <w:numId w:val="3"/>
@@ -11044,7 +11345,7 @@
           </w:tcPr>
           <w:p>
             <w:pPr>
-              <w:pStyle w:val="BodyText"/>
+              <w:pStyle w:val="Textoindependiente"/>
               <w:rPr>
                 <w:rFonts w:ascii="Arial Narrow" w:hAnsi="Arial Narrow"/>
                 <w:b/>
@@ -11076,7 +11377,7 @@
           </w:tcPr>
           <w:p>
             <w:pPr>
-              <w:pStyle w:val="BodyText"/>
+              <w:pStyle w:val="Textoindependiente"/>
               <w:rPr>
                 <w:rFonts w:ascii="Arial Narrow" w:hAnsi="Arial Narrow"/>
                 <w:color w:val="auto"/>
@@ -11098,7 +11399,7 @@
           </w:p>
           <w:p>
             <w:pPr>
-              <w:pStyle w:val="BodyText"/>
+              <w:pStyle w:val="Textoindependiente"/>
               <w:numPr>
                 <w:ilvl w:val="0"/>
                 <w:numId w:val="4"/>
@@ -11124,7 +11425,7 @@
           </w:p>
           <w:p>
             <w:pPr>
-              <w:pStyle w:val="BodyText"/>
+              <w:pStyle w:val="Textoindependiente"/>
               <w:numPr>
                 <w:ilvl w:val="0"/>
                 <w:numId w:val="4"/>
@@ -11190,7 +11491,7 @@
           </w:tcPr>
           <w:p>
             <w:pPr>
-              <w:pStyle w:val="BodyText"/>
+              <w:pStyle w:val="Textoindependiente"/>
               <w:rPr>
                 <w:rFonts w:ascii="Arial Narrow" w:hAnsi="Arial Narrow"/>
                 <w:b/>
@@ -11231,7 +11532,7 @@
           </w:tcPr>
           <w:p>
             <w:pPr>
-              <w:pStyle w:val="BodyText"/>
+              <w:pStyle w:val="Textoindependiente"/>
               <w:rPr>
                 <w:rFonts w:ascii="Arial Narrow" w:hAnsi="Arial Narrow"/>
                 <w:b/>
@@ -11267,7 +11568,7 @@
           </w:tcPr>
           <w:p>
             <w:pPr>
-              <w:pStyle w:val="BodyText"/>
+              <w:pStyle w:val="Textoindependiente"/>
               <w:rPr>
                 <w:rFonts w:ascii="Arial Narrow" w:hAnsi="Arial Narrow"/>
                 <w:b/>
@@ -11299,7 +11600,7 @@
           </w:tcPr>
           <w:p>
             <w:pPr>
-              <w:pStyle w:val="BodyText"/>
+              <w:pStyle w:val="Textoindependiente"/>
               <w:rPr>
                 <w:rFonts w:ascii="Arial Narrow" w:hAnsi="Arial Narrow"/>
                 <w:color w:val="auto"/>
@@ -11333,7 +11634,7 @@
           </w:tcPr>
           <w:p>
             <w:pPr>
-              <w:pStyle w:val="BodyText"/>
+              <w:pStyle w:val="Textoindependiente"/>
               <w:rPr>
                 <w:rFonts w:ascii="Arial Narrow" w:hAnsi="Arial Narrow"/>
                 <w:b/>
@@ -11363,7 +11664,7 @@
           </w:tcPr>
           <w:p>
             <w:pPr>
-              <w:pStyle w:val="BodyText"/>
+              <w:pStyle w:val="Textoindependiente"/>
               <w:rPr>
                 <w:rFonts w:ascii="Arial Narrow" w:hAnsi="Arial Narrow"/>
                 <w:color w:val="auto"/>
@@ -11393,7 +11694,7 @@
           </w:tcPr>
           <w:p>
             <w:pPr>
-              <w:pStyle w:val="BodyText"/>
+              <w:pStyle w:val="Textoindependiente"/>
               <w:rPr>
                 <w:rFonts w:ascii="Arial Narrow" w:hAnsi="Arial Narrow"/>
                 <w:b/>
@@ -11449,7 +11750,7 @@
           </w:tcPr>
           <w:p>
             <w:pPr>
-              <w:pStyle w:val="BodyText"/>
+              <w:pStyle w:val="Textoindependiente"/>
               <w:numPr>
                 <w:ilvl w:val="0"/>
                 <w:numId w:val="3"/>
@@ -11511,7 +11812,7 @@
           </w:tcPr>
           <w:p>
             <w:pPr>
-              <w:pStyle w:val="BodyText"/>
+              <w:pStyle w:val="Textoindependiente"/>
               <w:rPr>
                 <w:rFonts w:ascii="Arial Narrow" w:hAnsi="Arial Narrow"/>
                 <w:b/>
@@ -11543,7 +11844,7 @@
           </w:tcPr>
           <w:p>
             <w:pPr>
-              <w:pStyle w:val="BodyText"/>
+              <w:pStyle w:val="Textoindependiente"/>
               <w:rPr>
                 <w:rFonts w:ascii="Arial Narrow" w:hAnsi="Arial Narrow"/>
                 <w:color w:val="auto"/>
@@ -11565,7 +11866,7 @@
           </w:p>
           <w:p>
             <w:pPr>
-              <w:pStyle w:val="BodyText"/>
+              <w:pStyle w:val="Textoindependiente"/>
               <w:numPr>
                 <w:ilvl w:val="0"/>
                 <w:numId w:val="4"/>
@@ -11591,7 +11892,7 @@
           </w:p>
           <w:p>
             <w:pPr>
-              <w:pStyle w:val="BodyText"/>
+              <w:pStyle w:val="Textoindependiente"/>
               <w:numPr>
                 <w:ilvl w:val="0"/>
                 <w:numId w:val="4"/>
@@ -11628,7 +11929,7 @@
     </w:p>
     <w:p>
       <w:pPr>
-        <w:pStyle w:val="Heading2"/>
+        <w:pStyle w:val="Ttulo2"/>
         <w:spacing w:after="240"/>
         <w:rPr>
           <w:lang w:val="es-ES_tradnl"/>
@@ -11638,7 +11939,6 @@
         <w:rPr>
           <w:lang w:val="es-ES_tradnl"/>
         </w:rPr>
-        <w:lastRenderedPageBreak/>
         <w:t>ANÁLISIS DE CASOS DE USO</w:t>
       </w:r>
     </w:p>
@@ -11714,10 +12014,10 @@
             <v:path o:extrusionok="f" gradientshapeok="t" o:connecttype="rect"/>
             <o:lock v:ext="edit" aspectratio="t"/>
           </v:shapetype>
-          <v:shape id="_x0000_i1025" type="#_x0000_t75" style="width:467.7pt;height:285.7pt" o:ole="">
+          <v:shape id="_x0000_i1025" type="#_x0000_t75" style="width:468pt;height:285.5pt" o:ole="">
             <v:imagedata r:id="rId9" o:title=""/>
           </v:shape>
-          <o:OLEObject Type="Embed" ProgID="Visio.Drawing.15" ShapeID="_x0000_i1025" DrawAspect="Content" ObjectID="_1589473167" r:id="rId10"/>
+          <o:OLEObject Type="Embed" ProgID="Visio.Drawing.15" ShapeID="_x0000_i1025" DrawAspect="Content" ObjectID="_1589474219" r:id="rId10"/>
         </w:object>
       </w:r>
     </w:p>
@@ -11750,7 +12050,7 @@
     </w:p>
     <w:tbl>
       <w:tblPr>
-        <w:tblStyle w:val="TableGrid"/>
+        <w:tblStyle w:val="Tablaconcuadrcula"/>
         <w:tblW w:w="9350" w:type="dxa"/>
         <w:tblLook w:val="04A0" w:firstRow="1" w:lastRow="0" w:firstColumn="1" w:lastColumn="0" w:noHBand="0" w:noVBand="1"/>
       </w:tblPr>
@@ -11875,11 +12175,19 @@
                 <w:lang w:val="es-ES_tradnl"/>
               </w:rPr>
             </w:pPr>
-            <w:r>
-              <w:rPr>
-                <w:lang w:val="es-ES_tradnl"/>
-              </w:rPr>
-              <w:t xml:space="preserve">Pentaho Data </w:t>
+            <w:proofErr w:type="spellStart"/>
+            <w:r>
+              <w:rPr>
+                <w:lang w:val="es-ES_tradnl"/>
+              </w:rPr>
+              <w:t>Pentaho</w:t>
+            </w:r>
+            <w:proofErr w:type="spellEnd"/>
+            <w:r>
+              <w:rPr>
+                <w:lang w:val="es-ES_tradnl"/>
+              </w:rPr>
+              <w:t xml:space="preserve"> Data </w:t>
             </w:r>
             <w:proofErr w:type="spellStart"/>
             <w:r>
@@ -11940,11 +12248,19 @@
                 <w:lang w:val="es-ES_tradnl"/>
               </w:rPr>
             </w:pPr>
-            <w:r>
-              <w:rPr>
-                <w:lang w:val="es-ES_tradnl"/>
-              </w:rPr>
-              <w:t xml:space="preserve">Pentaho Data </w:t>
+            <w:proofErr w:type="spellStart"/>
+            <w:r>
+              <w:rPr>
+                <w:lang w:val="es-ES_tradnl"/>
+              </w:rPr>
+              <w:t>Pentaho</w:t>
+            </w:r>
+            <w:proofErr w:type="spellEnd"/>
+            <w:r>
+              <w:rPr>
+                <w:lang w:val="es-ES_tradnl"/>
+              </w:rPr>
+              <w:t xml:space="preserve"> Data </w:t>
             </w:r>
             <w:proofErr w:type="spellStart"/>
             <w:r>
@@ -12313,7 +12629,7 @@
     </w:p>
     <w:p>
       <w:pPr>
-        <w:pStyle w:val="Heading2"/>
+        <w:pStyle w:val="Ttulo2"/>
         <w:spacing w:after="240"/>
         <w:rPr>
           <w:lang w:val="es-ES_tradnl"/>
@@ -12323,7 +12639,6 @@
         <w:rPr>
           <w:lang w:val="es-ES_tradnl"/>
         </w:rPr>
-        <w:lastRenderedPageBreak/>
         <w:t>ESPECIFICACIÓN DEL PLAN DE PRUEBAS</w:t>
       </w:r>
     </w:p>
@@ -12362,7 +12677,7 @@
     </w:p>
     <w:tbl>
       <w:tblPr>
-        <w:tblStyle w:val="TableGrid"/>
+        <w:tblStyle w:val="Tablaconcuadrcula"/>
         <w:tblW w:w="0" w:type="auto"/>
         <w:tblLayout w:type="fixed"/>
         <w:tblLook w:val="04A0" w:firstRow="1" w:lastRow="0" w:firstColumn="1" w:lastColumn="0" w:noHBand="0" w:noVBand="1"/>
@@ -12575,6 +12890,7 @@
               <w:rPr>
                 <w:lang w:val="es-ES_tradnl"/>
               </w:rPr>
+              <w:lastRenderedPageBreak/>
               <w:t>1</w:t>
             </w:r>
           </w:p>
@@ -12634,7 +12950,7 @@
           </w:p>
           <w:p>
             <w:pPr>
-              <w:pStyle w:val="ListParagraph"/>
+              <w:pStyle w:val="Prrafodelista"/>
               <w:numPr>
                 <w:ilvl w:val="0"/>
                 <w:numId w:val="5"/>
@@ -12654,7 +12970,7 @@
           </w:p>
           <w:p>
             <w:pPr>
-              <w:pStyle w:val="ListParagraph"/>
+              <w:pStyle w:val="Prrafodelista"/>
               <w:numPr>
                 <w:ilvl w:val="0"/>
                 <w:numId w:val="5"/>
@@ -12674,7 +12990,7 @@
           </w:p>
           <w:p>
             <w:pPr>
-              <w:pStyle w:val="ListParagraph"/>
+              <w:pStyle w:val="Prrafodelista"/>
               <w:numPr>
                 <w:ilvl w:val="0"/>
                 <w:numId w:val="5"/>
@@ -12694,7 +13010,7 @@
           </w:p>
           <w:p>
             <w:pPr>
-              <w:pStyle w:val="ListParagraph"/>
+              <w:pStyle w:val="Prrafodelista"/>
               <w:numPr>
                 <w:ilvl w:val="0"/>
                 <w:numId w:val="5"/>
@@ -12714,7 +13030,7 @@
           </w:p>
           <w:p>
             <w:pPr>
-              <w:pStyle w:val="ListParagraph"/>
+              <w:pStyle w:val="Prrafodelista"/>
               <w:numPr>
                 <w:ilvl w:val="0"/>
                 <w:numId w:val="5"/>
@@ -12930,7 +13246,7 @@
           </w:p>
           <w:p>
             <w:pPr>
-              <w:pStyle w:val="ListParagraph"/>
+              <w:pStyle w:val="Prrafodelista"/>
               <w:numPr>
                 <w:ilvl w:val="0"/>
                 <w:numId w:val="6"/>
@@ -12975,7 +13291,7 @@
           </w:p>
           <w:p>
             <w:pPr>
-              <w:pStyle w:val="ListParagraph"/>
+              <w:pStyle w:val="Prrafodelista"/>
               <w:numPr>
                 <w:ilvl w:val="0"/>
                 <w:numId w:val="8"/>
@@ -12995,7 +13311,7 @@
           </w:p>
           <w:p>
             <w:pPr>
-              <w:pStyle w:val="ListParagraph"/>
+              <w:pStyle w:val="Prrafodelista"/>
               <w:numPr>
                 <w:ilvl w:val="0"/>
                 <w:numId w:val="8"/>
@@ -13121,7 +13437,7 @@
           </w:p>
           <w:p>
             <w:pPr>
-              <w:pStyle w:val="ListParagraph"/>
+              <w:pStyle w:val="Prrafodelista"/>
               <w:numPr>
                 <w:ilvl w:val="0"/>
                 <w:numId w:val="6"/>
@@ -13141,7 +13457,7 @@
           </w:p>
           <w:p>
             <w:pPr>
-              <w:pStyle w:val="ListParagraph"/>
+              <w:pStyle w:val="Prrafodelista"/>
               <w:numPr>
                 <w:ilvl w:val="0"/>
                 <w:numId w:val="6"/>
@@ -13179,7 +13495,7 @@
           </w:p>
           <w:p>
             <w:pPr>
-              <w:pStyle w:val="ListParagraph"/>
+              <w:pStyle w:val="Prrafodelista"/>
               <w:numPr>
                 <w:ilvl w:val="0"/>
                 <w:numId w:val="8"/>
@@ -13199,7 +13515,7 @@
           </w:p>
           <w:p>
             <w:pPr>
-              <w:pStyle w:val="ListParagraph"/>
+              <w:pStyle w:val="Prrafodelista"/>
               <w:numPr>
                 <w:ilvl w:val="0"/>
                 <w:numId w:val="8"/>
@@ -13376,7 +13692,7 @@
     </w:p>
     <w:tbl>
       <w:tblPr>
-        <w:tblStyle w:val="TableGrid"/>
+        <w:tblStyle w:val="Tablaconcuadrcula"/>
         <w:tblW w:w="0" w:type="auto"/>
         <w:tblLook w:val="04A0" w:firstRow="1" w:lastRow="0" w:firstColumn="1" w:lastColumn="0" w:noHBand="0" w:noVBand="1"/>
       </w:tblPr>
@@ -13633,7 +13949,6 @@
               <w:rPr>
                 <w:lang w:val="es-ES_tradnl"/>
               </w:rPr>
-              <w:lastRenderedPageBreak/>
               <w:t>2</w:t>
             </w:r>
           </w:p>
@@ -13739,24 +14054,23 @@
           <w:lang w:val="es-ES_tradnl"/>
         </w:rPr>
       </w:pPr>
-      <w:bookmarkStart w:id="0" w:name="_GoBack"/>
-      <w:bookmarkEnd w:id="0"/>
     </w:p>
     <w:p>
       <w:pPr>
-        <w:pStyle w:val="Heading1"/>
+        <w:pStyle w:val="Ttulo1"/>
         <w:spacing w:after="240"/>
       </w:pPr>
       <w:r>
         <w:rPr>
           <w:lang w:val="es-ES_tradnl"/>
         </w:rPr>
+        <w:lastRenderedPageBreak/>
         <w:t>DISEÑO</w:t>
       </w:r>
     </w:p>
     <w:p>
       <w:pPr>
-        <w:pStyle w:val="Heading2"/>
+        <w:pStyle w:val="Ttulo2"/>
         <w:spacing w:after="240"/>
         <w:rPr>
           <w:lang w:val="es-ES_tradnl"/>
@@ -13777,70 +14091,1161 @@
     </w:p>
     <w:p>
       <w:pPr>
-        <w:pStyle w:val="Heading2"/>
-        <w:spacing w:after="240"/>
-        <w:rPr>
-          <w:lang w:val="es-ES_tradnl"/>
-        </w:rPr>
-      </w:pPr>
-      <w:r>
-        <w:rPr>
-          <w:lang w:val="es-ES_tradnl"/>
-        </w:rPr>
-        <w:t>CAPACIDAD DE INTEGRACIÓN DE INFORMACIÓN</w:t>
+        <w:rPr>
+          <w:lang w:val="es-ES_tradnl"/>
+        </w:rPr>
+      </w:pPr>
+      <w:r>
+        <w:rPr>
+          <w:lang w:val="es-ES_tradnl"/>
+        </w:rPr>
+        <w:t xml:space="preserve">Los datos han sido extraídos mediante un servicio web REST que proporciona el departamento de policía de Nueva York. Los datos recogidos se proporcionan en formato </w:t>
+      </w:r>
+      <w:proofErr w:type="spellStart"/>
+      <w:r>
+        <w:rPr>
+          <w:lang w:val="es-ES_tradnl"/>
+        </w:rPr>
+        <w:t>Json</w:t>
+      </w:r>
+      <w:proofErr w:type="spellEnd"/>
+      <w:r>
+        <w:rPr>
+          <w:lang w:val="es-ES_tradnl"/>
+        </w:rPr>
+        <w:t xml:space="preserve"> y son recogidos directamente por la herramienta de transformación ETL </w:t>
+      </w:r>
+      <w:proofErr w:type="spellStart"/>
+      <w:r>
+        <w:rPr>
+          <w:lang w:val="es-ES_tradnl"/>
+        </w:rPr>
+        <w:t>Pentaho</w:t>
+      </w:r>
+      <w:proofErr w:type="spellEnd"/>
+      <w:r>
+        <w:rPr>
+          <w:lang w:val="es-ES_tradnl"/>
+        </w:rPr>
+        <w:t xml:space="preserve"> </w:t>
+      </w:r>
+      <w:proofErr w:type="spellStart"/>
+      <w:r>
+        <w:rPr>
+          <w:lang w:val="es-ES_tradnl"/>
+        </w:rPr>
+        <w:t>Spoon</w:t>
+      </w:r>
+      <w:proofErr w:type="spellEnd"/>
+      <w:r>
+        <w:rPr>
+          <w:lang w:val="es-ES_tradnl"/>
+        </w:rPr>
+        <w:t>.</w:t>
       </w:r>
     </w:p>
     <w:p>
       <w:pPr>
-        <w:pStyle w:val="Heading2"/>
-        <w:spacing w:after="240"/>
-        <w:rPr>
-          <w:lang w:val="es-ES_tradnl"/>
-        </w:rPr>
-      </w:pPr>
-      <w:r>
-        <w:rPr>
-          <w:lang w:val="es-ES_tradnl"/>
-        </w:rPr>
-        <w:t>CAPACIDAD DE CREAR CONOCIMIENTO</w:t>
-      </w:r>
+        <w:rPr>
+          <w:lang w:val="es-ES_tradnl"/>
+        </w:rPr>
+      </w:pPr>
     </w:p>
     <w:p>
       <w:pPr>
-        <w:pStyle w:val="Heading2"/>
-        <w:spacing w:after="240"/>
-        <w:rPr>
-          <w:lang w:val="es-ES_tradnl"/>
-        </w:rPr>
-      </w:pPr>
-      <w:r>
-        <w:rPr>
-          <w:lang w:val="es-ES_tradnl"/>
-        </w:rPr>
-        <w:t>CAPACIDAD DE PRESENTACIÓN</w:t>
+        <w:rPr>
+          <w:lang w:val="es-ES_tradnl"/>
+        </w:rPr>
+      </w:pPr>
+      <w:r>
+        <w:rPr>
+          <w:lang w:val="es-ES_tradnl"/>
+        </w:rPr>
+        <w:t>Una vez los han sido recogidos los datos por la herramienta, ésta hace una trasformación de los mismo ofreciendo los datos ya tratados.</w:t>
       </w:r>
     </w:p>
     <w:p>
       <w:pPr>
-        <w:pStyle w:val="Heading1"/>
-        <w:spacing w:after="240"/>
-      </w:pPr>
-      <w:r>
-        <w:t>IMPLEMENTACIÓN</w:t>
-      </w:r>
+        <w:rPr>
+          <w:lang w:val="es-ES_tradnl"/>
+        </w:rPr>
+      </w:pPr>
     </w:p>
     <w:p>
       <w:pPr>
-        <w:pStyle w:val="Heading1"/>
+        <w:pStyle w:val="Ttulo2"/>
         <w:spacing w:after="240"/>
-      </w:pPr>
-      <w:r>
-        <w:t>DESPLIEGUE</w:t>
+        <w:rPr>
+          <w:lang w:val="es-ES_tradnl"/>
+        </w:rPr>
+      </w:pPr>
+      <w:r>
+        <w:rPr>
+          <w:lang w:val="es-ES_tradnl"/>
+        </w:rPr>
+        <w:t>CAPACIDAD DE INTEGRACIÓN DE INFORMACIÓN</w:t>
       </w:r>
     </w:p>
     <w:p>
       <w:pPr>
-        <w:pStyle w:val="Heading1"/>
+        <w:rPr>
+          <w:lang w:val="es-ES_tradnl"/>
+        </w:rPr>
+      </w:pPr>
+      <w:r>
+        <w:rPr>
+          <w:lang w:val="es-ES_tradnl"/>
+        </w:rPr>
+        <w:t xml:space="preserve">Una vez que la herramienta </w:t>
+      </w:r>
+      <w:proofErr w:type="spellStart"/>
+      <w:r>
+        <w:rPr>
+          <w:lang w:val="es-ES_tradnl"/>
+        </w:rPr>
+        <w:t>Pentaho</w:t>
+      </w:r>
+      <w:proofErr w:type="spellEnd"/>
+      <w:r>
+        <w:rPr>
+          <w:lang w:val="es-ES_tradnl"/>
+        </w:rPr>
+        <w:t xml:space="preserve"> </w:t>
+      </w:r>
+      <w:proofErr w:type="spellStart"/>
+      <w:r>
+        <w:rPr>
+          <w:lang w:val="es-ES_tradnl"/>
+        </w:rPr>
+        <w:t>Spoon</w:t>
+      </w:r>
+      <w:proofErr w:type="spellEnd"/>
+      <w:r>
+        <w:rPr>
+          <w:lang w:val="es-ES_tradnl"/>
+        </w:rPr>
+        <w:t xml:space="preserve"> ha recolectado los datos mediante el servicio web, empieza la etapa de transformación de los datos. </w:t>
+      </w:r>
+    </w:p>
+    <w:p>
+      <w:pPr>
+        <w:rPr>
+          <w:lang w:val="es-ES_tradnl"/>
+        </w:rPr>
+      </w:pPr>
+    </w:p>
+    <w:p>
+      <w:pPr>
+        <w:rPr>
+          <w:lang w:val="es-ES_tradnl"/>
+        </w:rPr>
+      </w:pPr>
+      <w:r>
+        <w:rPr>
+          <w:lang w:val="es-ES_tradnl"/>
+        </w:rPr>
+        <w:t>Partiendo de todos los datos recogidos, la primara trasformación de los datos es quitar aquellas filas que tienen algún campo vacío. A partir de aquí se abren tres flujos distintos:</w:t>
+      </w:r>
+    </w:p>
+    <w:p>
+      <w:pPr>
+        <w:rPr>
+          <w:lang w:val="es-ES_tradnl"/>
+        </w:rPr>
+      </w:pPr>
+    </w:p>
+    <w:p>
+      <w:pPr>
+        <w:pStyle w:val="Prrafodelista"/>
+        <w:numPr>
+          <w:ilvl w:val="0"/>
+          <w:numId w:val="9"/>
+        </w:numPr>
+        <w:rPr>
+          <w:lang w:val="es-ES_tradnl"/>
+        </w:rPr>
+      </w:pPr>
+      <w:r>
+        <w:rPr>
+          <w:lang w:val="es-ES_tradnl"/>
+        </w:rPr>
+        <w:t>Sustituye el valor del atributo “</w:t>
+      </w:r>
+      <w:proofErr w:type="spellStart"/>
+      <w:r>
+        <w:rPr>
+          <w:lang w:val="es-ES_tradnl"/>
+        </w:rPr>
+        <w:t>Offense</w:t>
+      </w:r>
+      <w:proofErr w:type="spellEnd"/>
+      <w:r>
+        <w:rPr>
+          <w:lang w:val="es-ES_tradnl"/>
+        </w:rPr>
+        <w:t>” de cada registro, poniendo el valor de este atributo uno más genérico que abarca distintos valores del atributo “</w:t>
+      </w:r>
+      <w:proofErr w:type="spellStart"/>
+      <w:r>
+        <w:rPr>
+          <w:lang w:val="es-ES_tradnl"/>
+        </w:rPr>
+        <w:t>Offense</w:t>
+      </w:r>
+      <w:proofErr w:type="spellEnd"/>
+      <w:r>
+        <w:rPr>
+          <w:lang w:val="es-ES_tradnl"/>
+        </w:rPr>
+        <w:t xml:space="preserve">”. Genera un fichero con extensión CSV que será usado por la herramienta de minería de datos </w:t>
+      </w:r>
+      <w:proofErr w:type="spellStart"/>
+      <w:r>
+        <w:rPr>
+          <w:lang w:val="es-ES_tradnl"/>
+        </w:rPr>
+        <w:t>Knime</w:t>
+      </w:r>
+      <w:proofErr w:type="spellEnd"/>
+      <w:r>
+        <w:rPr>
+          <w:lang w:val="es-ES_tradnl"/>
+        </w:rPr>
+        <w:t>.</w:t>
+      </w:r>
+    </w:p>
+    <w:p>
+      <w:pPr>
+        <w:pStyle w:val="Prrafodelista"/>
+        <w:ind w:left="360"/>
+        <w:rPr>
+          <w:lang w:val="es-ES_tradnl"/>
+        </w:rPr>
+      </w:pPr>
+    </w:p>
+    <w:p>
+      <w:pPr>
+        <w:pStyle w:val="Prrafodelista"/>
+        <w:numPr>
+          <w:ilvl w:val="0"/>
+          <w:numId w:val="9"/>
+        </w:numPr>
+        <w:rPr>
+          <w:lang w:val="es-ES_tradnl"/>
+        </w:rPr>
+      </w:pPr>
+      <w:r>
+        <w:rPr>
+          <w:lang w:val="es-ES_tradnl"/>
+        </w:rPr>
+        <w:t xml:space="preserve">Selecciona sólo las columnas que nos interesan en este flujo (Boro, </w:t>
+      </w:r>
+      <w:proofErr w:type="spellStart"/>
+      <w:r>
+        <w:rPr>
+          <w:lang w:val="es-ES_tradnl"/>
+        </w:rPr>
+        <w:t>Offense</w:t>
+      </w:r>
+      <w:proofErr w:type="spellEnd"/>
+      <w:r>
+        <w:rPr>
+          <w:lang w:val="es-ES_tradnl"/>
+        </w:rPr>
+        <w:t xml:space="preserve"> y </w:t>
+      </w:r>
+      <w:proofErr w:type="spellStart"/>
+      <w:r>
+        <w:rPr>
+          <w:lang w:val="es-ES_tradnl"/>
+        </w:rPr>
+        <w:t>Law</w:t>
+      </w:r>
+      <w:proofErr w:type="spellEnd"/>
+      <w:r>
+        <w:rPr>
+          <w:lang w:val="es-ES_tradnl"/>
+        </w:rPr>
+        <w:t xml:space="preserve"> Cat). Éste a su vez se divide en otros dos flujos distintos:</w:t>
+      </w:r>
+    </w:p>
+    <w:p>
+      <w:pPr>
+        <w:pStyle w:val="Prrafodelista"/>
+        <w:numPr>
+          <w:ilvl w:val="1"/>
+          <w:numId w:val="9"/>
+        </w:numPr>
+        <w:rPr>
+          <w:lang w:val="es-ES_tradnl"/>
+        </w:rPr>
+      </w:pPr>
+      <w:r>
+        <w:rPr>
+          <w:lang w:val="es-ES_tradnl"/>
+        </w:rPr>
+        <w:t>Hace una ordenación por barrio y realiza una suma de la cantidad de delitos cometidos en cada barrio. Genera un fichero con extensión CSV con dos columnas: Nombre del barrio y número de delitos cometidos en él.</w:t>
+      </w:r>
+    </w:p>
+    <w:p>
+      <w:pPr>
+        <w:pStyle w:val="Prrafodelista"/>
+        <w:numPr>
+          <w:ilvl w:val="1"/>
+          <w:numId w:val="9"/>
+        </w:numPr>
+        <w:rPr>
+          <w:lang w:val="es-ES_tradnl"/>
+        </w:rPr>
+      </w:pPr>
+      <w:r>
+        <w:rPr>
+          <w:lang w:val="es-ES_tradnl"/>
+        </w:rPr>
+        <w:t>Hace una ordenación por barrio y realiza una suma de la cantidad de delitos cometidos en cada barrio según el tipo de delito cometido. Genera un fichero con extensión CSV con tres columnas: Nombre del barrio, tipo de delito cometido y la suma total de los delitos cometidos.</w:t>
+      </w:r>
+    </w:p>
+    <w:p>
+      <w:pPr>
+        <w:rPr>
+          <w:lang w:val="es-ES_tradnl"/>
+        </w:rPr>
+      </w:pPr>
+    </w:p>
+    <w:p>
+      <w:pPr>
+        <w:pStyle w:val="Prrafodelista"/>
+        <w:numPr>
+          <w:ilvl w:val="0"/>
+          <w:numId w:val="9"/>
+        </w:numPr>
+        <w:rPr>
+          <w:lang w:val="es-ES_tradnl"/>
+        </w:rPr>
+      </w:pPr>
+      <w:r>
+        <w:rPr>
+          <w:lang w:val="es-ES_tradnl"/>
+        </w:rPr>
+        <w:t xml:space="preserve">Selecciona sólo las columnas que nos interesan en este flujo (Boro, </w:t>
+      </w:r>
+      <w:proofErr w:type="spellStart"/>
+      <w:r>
+        <w:rPr>
+          <w:lang w:val="es-ES_tradnl"/>
+        </w:rPr>
+        <w:t>Offense</w:t>
+      </w:r>
+      <w:proofErr w:type="spellEnd"/>
+      <w:r>
+        <w:rPr>
+          <w:lang w:val="es-ES_tradnl"/>
+        </w:rPr>
+        <w:t xml:space="preserve">, </w:t>
+      </w:r>
+      <w:proofErr w:type="spellStart"/>
+      <w:r>
+        <w:rPr>
+          <w:lang w:val="es-ES_tradnl"/>
+        </w:rPr>
+        <w:t>Law</w:t>
+      </w:r>
+      <w:proofErr w:type="spellEnd"/>
+      <w:r>
+        <w:rPr>
+          <w:lang w:val="es-ES_tradnl"/>
+        </w:rPr>
+        <w:t xml:space="preserve"> Cat, </w:t>
+      </w:r>
+      <w:proofErr w:type="spellStart"/>
+      <w:r>
+        <w:rPr>
+          <w:lang w:val="es-ES_tradnl"/>
+        </w:rPr>
+        <w:t>Latitude</w:t>
+      </w:r>
+      <w:proofErr w:type="spellEnd"/>
+      <w:r>
+        <w:rPr>
+          <w:lang w:val="es-ES_tradnl"/>
+        </w:rPr>
+        <w:t xml:space="preserve"> y </w:t>
+      </w:r>
+      <w:proofErr w:type="spellStart"/>
+      <w:r>
+        <w:rPr>
+          <w:lang w:val="es-ES_tradnl"/>
+        </w:rPr>
+        <w:t>Longitude</w:t>
+      </w:r>
+      <w:proofErr w:type="spellEnd"/>
+      <w:r>
+        <w:rPr>
+          <w:lang w:val="es-ES_tradnl"/>
+        </w:rPr>
+        <w:t>) y, además, sustituye el valor del atributo “</w:t>
+      </w:r>
+      <w:proofErr w:type="spellStart"/>
+      <w:r>
+        <w:rPr>
+          <w:lang w:val="es-ES_tradnl"/>
+        </w:rPr>
+        <w:t>Offense</w:t>
+      </w:r>
+      <w:proofErr w:type="spellEnd"/>
+      <w:r>
+        <w:rPr>
+          <w:lang w:val="es-ES_tradnl"/>
+        </w:rPr>
+        <w:t>” de cada registro, poniendo el valor de este atributo uno más genérico que abarca distintos valores del atributo “</w:t>
+      </w:r>
+      <w:proofErr w:type="spellStart"/>
+      <w:r>
+        <w:rPr>
+          <w:lang w:val="es-ES_tradnl"/>
+        </w:rPr>
+        <w:t>Offense</w:t>
+      </w:r>
+      <w:proofErr w:type="spellEnd"/>
+      <w:r>
+        <w:rPr>
+          <w:lang w:val="es-ES_tradnl"/>
+        </w:rPr>
+        <w:t>”. Éste a su vez se divide en otros dos flujos distintos:</w:t>
+      </w:r>
+    </w:p>
+    <w:p>
+      <w:pPr>
+        <w:pStyle w:val="Prrafodelista"/>
+        <w:numPr>
+          <w:ilvl w:val="1"/>
+          <w:numId w:val="9"/>
+        </w:numPr>
+        <w:rPr>
+          <w:lang w:val="es-ES_tradnl"/>
+        </w:rPr>
+      </w:pPr>
+      <w:r>
+        <w:rPr>
+          <w:lang w:val="es-ES_tradnl"/>
+        </w:rPr>
+        <w:t>Realiza una ordenación por el campo “</w:t>
+      </w:r>
+      <w:proofErr w:type="spellStart"/>
+      <w:r>
+        <w:rPr>
+          <w:lang w:val="es-ES_tradnl"/>
+        </w:rPr>
+        <w:t>Offense</w:t>
+      </w:r>
+      <w:proofErr w:type="spellEnd"/>
+      <w:r>
+        <w:rPr>
+          <w:lang w:val="es-ES_tradnl"/>
+        </w:rPr>
+        <w:t>” y agrupa todos los registros en función de este campo, seleccionado solamente éste campo como salida para el fichero. Genera un fichero con extensión CSV con la columna “</w:t>
+      </w:r>
+      <w:proofErr w:type="spellStart"/>
+      <w:r>
+        <w:rPr>
+          <w:lang w:val="es-ES_tradnl"/>
+        </w:rPr>
+        <w:t>Offense</w:t>
+      </w:r>
+      <w:proofErr w:type="spellEnd"/>
+      <w:r>
+        <w:rPr>
+          <w:lang w:val="es-ES_tradnl"/>
+        </w:rPr>
+        <w:t>”.</w:t>
+      </w:r>
+    </w:p>
+    <w:p>
+      <w:pPr>
+        <w:pStyle w:val="Prrafodelista"/>
+        <w:numPr>
+          <w:ilvl w:val="1"/>
+          <w:numId w:val="9"/>
+        </w:numPr>
+        <w:rPr>
+          <w:lang w:val="es-ES_tradnl"/>
+        </w:rPr>
+      </w:pPr>
+      <w:r>
+        <w:rPr>
+          <w:lang w:val="es-ES_tradnl"/>
+        </w:rPr>
+        <w:t xml:space="preserve">Genera un fichero con extensión CSV con las columnas Boro, </w:t>
+      </w:r>
+      <w:proofErr w:type="spellStart"/>
+      <w:r>
+        <w:rPr>
+          <w:lang w:val="es-ES_tradnl"/>
+        </w:rPr>
+        <w:t>Offense</w:t>
+      </w:r>
+      <w:proofErr w:type="spellEnd"/>
+      <w:r>
+        <w:rPr>
+          <w:lang w:val="es-ES_tradnl"/>
+        </w:rPr>
+        <w:t xml:space="preserve">, </w:t>
+      </w:r>
+      <w:proofErr w:type="spellStart"/>
+      <w:r>
+        <w:rPr>
+          <w:lang w:val="es-ES_tradnl"/>
+        </w:rPr>
+        <w:t>Law</w:t>
+      </w:r>
+      <w:proofErr w:type="spellEnd"/>
+      <w:r>
+        <w:rPr>
+          <w:lang w:val="es-ES_tradnl"/>
+        </w:rPr>
+        <w:t xml:space="preserve"> Cat, </w:t>
+      </w:r>
+      <w:proofErr w:type="spellStart"/>
+      <w:r>
+        <w:rPr>
+          <w:lang w:val="es-ES_tradnl"/>
+        </w:rPr>
+        <w:t>Latitude</w:t>
+      </w:r>
+      <w:proofErr w:type="spellEnd"/>
+      <w:r>
+        <w:rPr>
+          <w:lang w:val="es-ES_tradnl"/>
+        </w:rPr>
+        <w:t xml:space="preserve"> y </w:t>
+      </w:r>
+      <w:proofErr w:type="spellStart"/>
+      <w:r>
+        <w:rPr>
+          <w:lang w:val="es-ES_tradnl"/>
+        </w:rPr>
+        <w:t>Longitude</w:t>
+      </w:r>
+      <w:proofErr w:type="spellEnd"/>
+      <w:r>
+        <w:rPr>
+          <w:lang w:val="es-ES_tradnl"/>
+        </w:rPr>
+        <w:t>.</w:t>
+      </w:r>
+    </w:p>
+    <w:p>
+      <w:pPr>
+        <w:rPr>
+          <w:lang w:val="es-ES_tradnl"/>
+        </w:rPr>
+      </w:pPr>
+    </w:p>
+    <w:p>
+      <w:pPr>
+        <w:rPr>
+          <w:lang w:val="es-ES_tradnl"/>
+        </w:rPr>
+      </w:pPr>
+    </w:p>
+    <w:p>
+      <w:pPr>
+        <w:rPr>
+          <w:lang w:val="es-ES_tradnl"/>
+        </w:rPr>
+      </w:pPr>
+    </w:p>
+    <w:p>
+      <w:pPr>
+        <w:pStyle w:val="Ttulo2"/>
+        <w:spacing w:after="240"/>
+        <w:rPr>
+          <w:lang w:val="es-ES_tradnl"/>
+        </w:rPr>
+      </w:pPr>
+      <w:r>
+        <w:rPr>
+          <w:lang w:val="es-ES_tradnl"/>
+        </w:rPr>
+        <w:lastRenderedPageBreak/>
+        <w:t>CAPACIDAD DE CREAR CONOCIMIENTO</w:t>
+      </w:r>
+    </w:p>
+    <w:tbl>
+      <w:tblPr>
+        <w:tblStyle w:val="Tablanormal3"/>
+        <w:tblW w:w="0" w:type="auto"/>
+        <w:tblLook w:val="04A0" w:firstRow="1" w:lastRow="0" w:firstColumn="1" w:lastColumn="0" w:noHBand="0" w:noVBand="1"/>
+      </w:tblPr>
+      <w:tblGrid>
+        <w:gridCol w:w="4675"/>
+        <w:gridCol w:w="4675"/>
+      </w:tblGrid>
+      <w:tr>
+        <w:trPr>
+          <w:cnfStyle w:val="100000000000" w:firstRow="1" w:lastRow="0" w:firstColumn="0" w:lastColumn="0" w:oddVBand="0" w:evenVBand="0" w:oddHBand="0" w:evenHBand="0" w:firstRowFirstColumn="0" w:firstRowLastColumn="0" w:lastRowFirstColumn="0" w:lastRowLastColumn="0"/>
+        </w:trPr>
+        <w:tc>
+          <w:tcPr>
+            <w:cnfStyle w:val="001000000100" w:firstRow="0" w:lastRow="0" w:firstColumn="1" w:lastColumn="0" w:oddVBand="0" w:evenVBand="0" w:oddHBand="0" w:evenHBand="0" w:firstRowFirstColumn="1" w:firstRowLastColumn="0" w:lastRowFirstColumn="0" w:lastRowLastColumn="0"/>
+            <w:tcW w:w="4675" w:type="dxa"/>
+          </w:tcPr>
+          <w:p>
+            <w:pPr>
+              <w:rPr>
+                <w:lang w:val="es-ES_tradnl"/>
+              </w:rPr>
+            </w:pPr>
+            <w:r>
+              <w:rPr>
+                <w:lang w:val="es-ES_tradnl"/>
+              </w:rPr>
+              <w:t>Nombre del objetivo</w:t>
+            </w:r>
+          </w:p>
+        </w:tc>
+        <w:tc>
+          <w:tcPr>
+            <w:tcW w:w="4675" w:type="dxa"/>
+          </w:tcPr>
+          <w:p>
+            <w:pPr>
+              <w:cnfStyle w:val="100000000000" w:firstRow="1" w:lastRow="0" w:firstColumn="0" w:lastColumn="0" w:oddVBand="0" w:evenVBand="0" w:oddHBand="0" w:evenHBand="0" w:firstRowFirstColumn="0" w:firstRowLastColumn="0" w:lastRowFirstColumn="0" w:lastRowLastColumn="0"/>
+              <w:rPr>
+                <w:lang w:val="es-ES_tradnl"/>
+              </w:rPr>
+            </w:pPr>
+            <w:r>
+              <w:rPr>
+                <w:lang w:val="es-ES_tradnl"/>
+              </w:rPr>
+              <w:t>Datos resultantes</w:t>
+            </w:r>
+          </w:p>
+        </w:tc>
+      </w:tr>
+      <w:tr>
+        <w:trPr>
+          <w:cnfStyle w:val="000000100000" w:firstRow="0" w:lastRow="0" w:firstColumn="0" w:lastColumn="0" w:oddVBand="0" w:evenVBand="0" w:oddHBand="1" w:evenHBand="0" w:firstRowFirstColumn="0" w:firstRowLastColumn="0" w:lastRowFirstColumn="0" w:lastRowLastColumn="0"/>
+        </w:trPr>
+        <w:tc>
+          <w:tcPr>
+            <w:cnfStyle w:val="001000000000" w:firstRow="0" w:lastRow="0" w:firstColumn="1" w:lastColumn="0" w:oddVBand="0" w:evenVBand="0" w:oddHBand="0" w:evenHBand="0" w:firstRowFirstColumn="0" w:firstRowLastColumn="0" w:lastRowFirstColumn="0" w:lastRowLastColumn="0"/>
+            <w:tcW w:w="4675" w:type="dxa"/>
+          </w:tcPr>
+          <w:p>
+            <w:pPr>
+              <w:rPr>
+                <w:lang w:val="es-ES_tradnl"/>
+              </w:rPr>
+            </w:pPr>
+            <w:r>
+              <w:rPr>
+                <w:rFonts w:cs="Arial"/>
+                <w:color w:val="000000"/>
+                <w:szCs w:val="24"/>
+                <w:lang w:val="es-ES_tradnl"/>
+              </w:rPr>
+              <w:t>OBJETIVO P-01 Optimizar la ubicación de las comisarías de policía</w:t>
+            </w:r>
+          </w:p>
+        </w:tc>
+        <w:tc>
+          <w:tcPr>
+            <w:tcW w:w="4675" w:type="dxa"/>
+          </w:tcPr>
+          <w:p>
+            <w:pPr>
+              <w:jc w:val="both"/>
+              <w:cnfStyle w:val="000000100000" w:firstRow="0" w:lastRow="0" w:firstColumn="0" w:lastColumn="0" w:oddVBand="0" w:evenVBand="0" w:oddHBand="1" w:evenHBand="0" w:firstRowFirstColumn="0" w:firstRowLastColumn="0" w:lastRowFirstColumn="0" w:lastRowLastColumn="0"/>
+              <w:rPr>
+                <w:lang w:val="es-ES_tradnl"/>
+              </w:rPr>
+            </w:pPr>
+            <w:r>
+              <w:rPr>
+                <w:lang w:val="es-ES_tradnl"/>
+              </w:rPr>
+              <w:t>Se mostrarán las ubicaciones idóneas para situar las comisarías de policía a lo largo de la ciudad de Nueva York en función de los delitos cometidos en las distintas localizaciones de la ciudad.</w:t>
+            </w:r>
+          </w:p>
+        </w:tc>
+      </w:tr>
+      <w:tr>
+        <w:tc>
+          <w:tcPr>
+            <w:cnfStyle w:val="001000000000" w:firstRow="0" w:lastRow="0" w:firstColumn="1" w:lastColumn="0" w:oddVBand="0" w:evenVBand="0" w:oddHBand="0" w:evenHBand="0" w:firstRowFirstColumn="0" w:firstRowLastColumn="0" w:lastRowFirstColumn="0" w:lastRowLastColumn="0"/>
+            <w:tcW w:w="4675" w:type="dxa"/>
+          </w:tcPr>
+          <w:p>
+            <w:pPr>
+              <w:rPr>
+                <w:lang w:val="es-ES_tradnl"/>
+              </w:rPr>
+            </w:pPr>
+            <w:r>
+              <w:rPr>
+                <w:szCs w:val="24"/>
+                <w:lang w:val="es-ES_tradnl"/>
+              </w:rPr>
+              <w:t>OBJETIVO S-01 Visualizar las zonas conflictivas y más seguras de la cuidad</w:t>
+            </w:r>
+          </w:p>
+        </w:tc>
+        <w:tc>
+          <w:tcPr>
+            <w:tcW w:w="4675" w:type="dxa"/>
+          </w:tcPr>
+          <w:p>
+            <w:pPr>
+              <w:jc w:val="both"/>
+              <w:cnfStyle w:val="000000000000" w:firstRow="0" w:lastRow="0" w:firstColumn="0" w:lastColumn="0" w:oddVBand="0" w:evenVBand="0" w:oddHBand="0" w:evenHBand="0" w:firstRowFirstColumn="0" w:firstRowLastColumn="0" w:lastRowFirstColumn="0" w:lastRowLastColumn="0"/>
+              <w:rPr>
+                <w:lang w:val="es-ES_tradnl"/>
+              </w:rPr>
+            </w:pPr>
+            <w:r>
+              <w:rPr>
+                <w:szCs w:val="24"/>
+                <w:lang w:val="es-ES_tradnl"/>
+              </w:rPr>
+              <w:t>Se mostrarán las ubicaciones donde se han cometido delitos en el último año a lo largo de la ciudad de Nueva York, mostrándose claramente las zonas más conflictivas y más seguras de la ciudad.</w:t>
+            </w:r>
+          </w:p>
+        </w:tc>
+      </w:tr>
+      <w:tr>
+        <w:trPr>
+          <w:cnfStyle w:val="000000100000" w:firstRow="0" w:lastRow="0" w:firstColumn="0" w:lastColumn="0" w:oddVBand="0" w:evenVBand="0" w:oddHBand="1" w:evenHBand="0" w:firstRowFirstColumn="0" w:firstRowLastColumn="0" w:lastRowFirstColumn="0" w:lastRowLastColumn="0"/>
+        </w:trPr>
+        <w:tc>
+          <w:tcPr>
+            <w:cnfStyle w:val="001000000000" w:firstRow="0" w:lastRow="0" w:firstColumn="1" w:lastColumn="0" w:oddVBand="0" w:evenVBand="0" w:oddHBand="0" w:evenHBand="0" w:firstRowFirstColumn="0" w:firstRowLastColumn="0" w:lastRowFirstColumn="0" w:lastRowLastColumn="0"/>
+            <w:tcW w:w="4675" w:type="dxa"/>
+          </w:tcPr>
+          <w:p>
+            <w:pPr>
+              <w:rPr>
+                <w:lang w:val="es-ES_tradnl"/>
+              </w:rPr>
+            </w:pPr>
+            <w:r>
+              <w:rPr>
+                <w:szCs w:val="24"/>
+                <w:lang w:val="es-ES_tradnl"/>
+              </w:rPr>
+              <w:t>OBJETIVO S-02 Visualizar los datos en tiempo real en un cuadro de mandos</w:t>
+            </w:r>
+          </w:p>
+        </w:tc>
+        <w:tc>
+          <w:tcPr>
+            <w:tcW w:w="4675" w:type="dxa"/>
+          </w:tcPr>
+          <w:p>
+            <w:pPr>
+              <w:jc w:val="both"/>
+              <w:cnfStyle w:val="000000100000" w:firstRow="0" w:lastRow="0" w:firstColumn="0" w:lastColumn="0" w:oddVBand="0" w:evenVBand="0" w:oddHBand="1" w:evenHBand="0" w:firstRowFirstColumn="0" w:firstRowLastColumn="0" w:lastRowFirstColumn="0" w:lastRowLastColumn="0"/>
+              <w:rPr>
+                <w:lang w:val="es-ES_tradnl"/>
+              </w:rPr>
+            </w:pPr>
+            <w:r>
+              <w:rPr>
+                <w:lang w:val="es-ES_tradnl"/>
+              </w:rPr>
+              <w:t>Se mostrará información resumida de los datos que se han estudiado, mostrando algunas estadísticas como que barrio es donde se cometen más delitos en relación con la población residente, que delitos son los más cometidos en la ciudad, entre otros.</w:t>
+            </w:r>
+          </w:p>
+        </w:tc>
+      </w:tr>
+      <w:tr>
+        <w:tc>
+          <w:tcPr>
+            <w:cnfStyle w:val="001000000000" w:firstRow="0" w:lastRow="0" w:firstColumn="1" w:lastColumn="0" w:oddVBand="0" w:evenVBand="0" w:oddHBand="0" w:evenHBand="0" w:firstRowFirstColumn="0" w:firstRowLastColumn="0" w:lastRowFirstColumn="0" w:lastRowLastColumn="0"/>
+            <w:tcW w:w="4675" w:type="dxa"/>
+          </w:tcPr>
+          <w:p>
+            <w:pPr>
+              <w:rPr>
+                <w:lang w:val="es-ES_tradnl"/>
+              </w:rPr>
+            </w:pPr>
+            <w:r>
+              <w:rPr>
+                <w:szCs w:val="24"/>
+                <w:lang w:val="es-ES_tradnl"/>
+              </w:rPr>
+              <w:t>OBJETIVO S-03 Diseñar un modelo predictivo para detectar la ofensa cometida</w:t>
+            </w:r>
+          </w:p>
+        </w:tc>
+        <w:tc>
+          <w:tcPr>
+            <w:tcW w:w="4675" w:type="dxa"/>
+          </w:tcPr>
+          <w:p>
+            <w:pPr>
+              <w:jc w:val="both"/>
+              <w:cnfStyle w:val="000000000000" w:firstRow="0" w:lastRow="0" w:firstColumn="0" w:lastColumn="0" w:oddVBand="0" w:evenVBand="0" w:oddHBand="0" w:evenHBand="0" w:firstRowFirstColumn="0" w:firstRowLastColumn="0" w:lastRowFirstColumn="0" w:lastRowLastColumn="0"/>
+              <w:rPr>
+                <w:lang w:val="es-ES_tradnl"/>
+              </w:rPr>
+            </w:pPr>
+            <w:r>
+              <w:rPr>
+                <w:lang w:val="es-ES_tradnl"/>
+              </w:rPr>
+              <w:t>Se mostrarán los datos relativos a la predicción, pudiendo ver a simple vista la eficacia del modelo predictivo, viéndose en términos porcentuales y numéricos.</w:t>
+            </w:r>
+          </w:p>
+        </w:tc>
+      </w:tr>
+    </w:tbl>
+    <w:p>
+      <w:pPr>
+        <w:rPr>
+          <w:lang w:val="es-ES_tradnl"/>
+        </w:rPr>
+      </w:pPr>
+    </w:p>
+    <w:p>
+      <w:pPr>
+        <w:pStyle w:val="Ttulo2"/>
+        <w:spacing w:after="240"/>
+        <w:rPr>
+          <w:lang w:val="es-ES_tradnl"/>
+        </w:rPr>
+      </w:pPr>
+      <w:r>
+        <w:rPr>
+          <w:lang w:val="es-ES_tradnl"/>
+        </w:rPr>
+        <w:t>CAPACIDAD DE PRESENTACIÓN</w:t>
+      </w:r>
+    </w:p>
+    <w:p>
+      <w:pPr>
+        <w:rPr>
+          <w:lang w:val="es-ES_tradnl"/>
+        </w:rPr>
+      </w:pPr>
+      <w:r>
+        <w:rPr>
+          <w:lang w:val="es-ES_tradnl"/>
+        </w:rPr>
+        <w:t>La presentación de la solución de inteligencia de negocio desarrollada muestra mediante un cuadro de mando con una interfaz web que realiza la visualización de los datos bajo demanda. El cuadro de mando dispone de un menú donde se podrá seleccionar el tipo de información a mostrar en cada momento dependiendo de las necesidades del usuario.</w:t>
+      </w:r>
+    </w:p>
+    <w:p>
+      <w:pPr>
+        <w:rPr>
+          <w:lang w:val="es-ES_tradnl"/>
+        </w:rPr>
+      </w:pPr>
+    </w:p>
+    <w:p>
+      <w:pPr>
+        <w:rPr>
+          <w:lang w:val="es-ES_tradnl"/>
+        </w:rPr>
+      </w:pPr>
+      <w:r>
+        <w:rPr>
+          <w:lang w:val="es-ES_tradnl"/>
+        </w:rPr>
+        <w:t>Cada elemento del menú ha sido asociado a cada uno de los objetivos del sistema, mostrando la información de la siguiente manera en cada uno de ellos:</w:t>
+      </w:r>
+    </w:p>
+    <w:p>
+      <w:pPr>
+        <w:rPr>
+          <w:lang w:val="es-ES_tradnl"/>
+        </w:rPr>
+      </w:pPr>
+    </w:p>
+    <w:tbl>
+      <w:tblPr>
+        <w:tblStyle w:val="Tablanormal3"/>
+        <w:tblW w:w="0" w:type="auto"/>
+        <w:tblLook w:val="04A0" w:firstRow="1" w:lastRow="0" w:firstColumn="1" w:lastColumn="0" w:noHBand="0" w:noVBand="1"/>
+      </w:tblPr>
+      <w:tblGrid>
+        <w:gridCol w:w="4675"/>
+        <w:gridCol w:w="4675"/>
+      </w:tblGrid>
+      <w:tr>
+        <w:trPr>
+          <w:cnfStyle w:val="100000000000" w:firstRow="1" w:lastRow="0" w:firstColumn="0" w:lastColumn="0" w:oddVBand="0" w:evenVBand="0" w:oddHBand="0" w:evenHBand="0" w:firstRowFirstColumn="0" w:firstRowLastColumn="0" w:lastRowFirstColumn="0" w:lastRowLastColumn="0"/>
+        </w:trPr>
+        <w:tc>
+          <w:tcPr>
+            <w:cnfStyle w:val="001000000100" w:firstRow="0" w:lastRow="0" w:firstColumn="1" w:lastColumn="0" w:oddVBand="0" w:evenVBand="0" w:oddHBand="0" w:evenHBand="0" w:firstRowFirstColumn="1" w:firstRowLastColumn="0" w:lastRowFirstColumn="0" w:lastRowLastColumn="0"/>
+            <w:tcW w:w="4675" w:type="dxa"/>
+          </w:tcPr>
+          <w:p>
+            <w:pPr>
+              <w:rPr>
+                <w:lang w:val="es-ES_tradnl"/>
+              </w:rPr>
+            </w:pPr>
+            <w:r>
+              <w:rPr>
+                <w:lang w:val="es-ES_tradnl"/>
+              </w:rPr>
+              <w:t>Nombre del objetivo</w:t>
+            </w:r>
+          </w:p>
+        </w:tc>
+        <w:tc>
+          <w:tcPr>
+            <w:tcW w:w="4675" w:type="dxa"/>
+          </w:tcPr>
+          <w:p>
+            <w:pPr>
+              <w:cnfStyle w:val="100000000000" w:firstRow="1" w:lastRow="0" w:firstColumn="0" w:lastColumn="0" w:oddVBand="0" w:evenVBand="0" w:oddHBand="0" w:evenHBand="0" w:firstRowFirstColumn="0" w:firstRowLastColumn="0" w:lastRowFirstColumn="0" w:lastRowLastColumn="0"/>
+              <w:rPr>
+                <w:lang w:val="es-ES_tradnl"/>
+              </w:rPr>
+            </w:pPr>
+            <w:r>
+              <w:rPr>
+                <w:lang w:val="es-ES_tradnl"/>
+              </w:rPr>
+              <w:t>Visualización de la información</w:t>
+            </w:r>
+          </w:p>
+        </w:tc>
+      </w:tr>
+      <w:tr>
+        <w:trPr>
+          <w:cnfStyle w:val="000000100000" w:firstRow="0" w:lastRow="0" w:firstColumn="0" w:lastColumn="0" w:oddVBand="0" w:evenVBand="0" w:oddHBand="1" w:evenHBand="0" w:firstRowFirstColumn="0" w:firstRowLastColumn="0" w:lastRowFirstColumn="0" w:lastRowLastColumn="0"/>
+        </w:trPr>
+        <w:tc>
+          <w:tcPr>
+            <w:cnfStyle w:val="001000000000" w:firstRow="0" w:lastRow="0" w:firstColumn="1" w:lastColumn="0" w:oddVBand="0" w:evenVBand="0" w:oddHBand="0" w:evenHBand="0" w:firstRowFirstColumn="0" w:firstRowLastColumn="0" w:lastRowFirstColumn="0" w:lastRowLastColumn="0"/>
+            <w:tcW w:w="4675" w:type="dxa"/>
+          </w:tcPr>
+          <w:p>
+            <w:pPr>
+              <w:rPr>
+                <w:lang w:val="es-ES_tradnl"/>
+              </w:rPr>
+            </w:pPr>
+            <w:r>
+              <w:rPr>
+                <w:rFonts w:cs="Arial"/>
+                <w:color w:val="000000"/>
+                <w:szCs w:val="24"/>
+                <w:lang w:val="es-ES_tradnl"/>
+              </w:rPr>
+              <w:t>OBJETIVO P-01 Optimizar la ubicación de las comisarías de policía</w:t>
+            </w:r>
+          </w:p>
+        </w:tc>
+        <w:tc>
+          <w:tcPr>
+            <w:tcW w:w="4675" w:type="dxa"/>
+          </w:tcPr>
+          <w:p>
+            <w:pPr>
+              <w:jc w:val="both"/>
+              <w:cnfStyle w:val="000000100000" w:firstRow="0" w:lastRow="0" w:firstColumn="0" w:lastColumn="0" w:oddVBand="0" w:evenVBand="0" w:oddHBand="1" w:evenHBand="0" w:firstRowFirstColumn="0" w:firstRowLastColumn="0" w:lastRowFirstColumn="0" w:lastRowLastColumn="0"/>
+              <w:rPr>
+                <w:lang w:val="es-ES_tradnl"/>
+              </w:rPr>
+            </w:pPr>
+            <w:r>
+              <w:rPr>
+                <w:lang w:val="es-ES_tradnl"/>
+              </w:rPr>
+              <w:t>Se visualizarán sobre un mapa de la ciudad de Nueva York, y cada una de las comisarías estarán representadas por un icono que sitúa geográficamente a posición exacta de cada una de ellas.</w:t>
+            </w:r>
+          </w:p>
+        </w:tc>
+      </w:tr>
+      <w:tr>
+        <w:tc>
+          <w:tcPr>
+            <w:cnfStyle w:val="001000000000" w:firstRow="0" w:lastRow="0" w:firstColumn="1" w:lastColumn="0" w:oddVBand="0" w:evenVBand="0" w:oddHBand="0" w:evenHBand="0" w:firstRowFirstColumn="0" w:firstRowLastColumn="0" w:lastRowFirstColumn="0" w:lastRowLastColumn="0"/>
+            <w:tcW w:w="4675" w:type="dxa"/>
+          </w:tcPr>
+          <w:p>
+            <w:pPr>
+              <w:rPr>
+                <w:lang w:val="es-ES_tradnl"/>
+              </w:rPr>
+            </w:pPr>
+            <w:r>
+              <w:rPr>
+                <w:szCs w:val="24"/>
+                <w:lang w:val="es-ES_tradnl"/>
+              </w:rPr>
+              <w:t>OBJETIVO S-01 Visualizar las zonas conflictivas y más seguras de la cuidad</w:t>
+            </w:r>
+          </w:p>
+        </w:tc>
+        <w:tc>
+          <w:tcPr>
+            <w:tcW w:w="4675" w:type="dxa"/>
+          </w:tcPr>
+          <w:p>
+            <w:pPr>
+              <w:jc w:val="both"/>
+              <w:cnfStyle w:val="000000000000" w:firstRow="0" w:lastRow="0" w:firstColumn="0" w:lastColumn="0" w:oddVBand="0" w:evenVBand="0" w:oddHBand="0" w:evenHBand="0" w:firstRowFirstColumn="0" w:firstRowLastColumn="0" w:lastRowFirstColumn="0" w:lastRowLastColumn="0"/>
+              <w:rPr>
+                <w:lang w:val="es-ES_tradnl"/>
+              </w:rPr>
+            </w:pPr>
+            <w:r>
+              <w:rPr>
+                <w:szCs w:val="24"/>
+                <w:lang w:val="es-ES_tradnl"/>
+              </w:rPr>
+              <w:t xml:space="preserve">Se </w:t>
+            </w:r>
+            <w:r>
+              <w:rPr>
+                <w:szCs w:val="24"/>
+                <w:lang w:val="es-ES_tradnl"/>
+              </w:rPr>
+              <w:t>visualizará en forma de un mapa de claros sobre la ciudad de Nueva York, tomando tonos más fuertes en las zonas donde hay una mayor aglomeración de delitos y más suaves donde se cometen menos delitos en términos de distancia entre ellos.</w:t>
+            </w:r>
+          </w:p>
+        </w:tc>
+      </w:tr>
+      <w:tr>
+        <w:trPr>
+          <w:cnfStyle w:val="000000100000" w:firstRow="0" w:lastRow="0" w:firstColumn="0" w:lastColumn="0" w:oddVBand="0" w:evenVBand="0" w:oddHBand="1" w:evenHBand="0" w:firstRowFirstColumn="0" w:firstRowLastColumn="0" w:lastRowFirstColumn="0" w:lastRowLastColumn="0"/>
+        </w:trPr>
+        <w:tc>
+          <w:tcPr>
+            <w:cnfStyle w:val="001000000000" w:firstRow="0" w:lastRow="0" w:firstColumn="1" w:lastColumn="0" w:oddVBand="0" w:evenVBand="0" w:oddHBand="0" w:evenHBand="0" w:firstRowFirstColumn="0" w:firstRowLastColumn="0" w:lastRowFirstColumn="0" w:lastRowLastColumn="0"/>
+            <w:tcW w:w="4675" w:type="dxa"/>
+          </w:tcPr>
+          <w:p>
+            <w:pPr>
+              <w:rPr>
+                <w:lang w:val="es-ES_tradnl"/>
+              </w:rPr>
+            </w:pPr>
+            <w:r>
+              <w:rPr>
+                <w:szCs w:val="24"/>
+                <w:lang w:val="es-ES_tradnl"/>
+              </w:rPr>
+              <w:t>OBJETIVO S-02 Visualizar los datos en tiempo real en un cuadro de mandos</w:t>
+            </w:r>
+          </w:p>
+        </w:tc>
+        <w:tc>
+          <w:tcPr>
+            <w:tcW w:w="4675" w:type="dxa"/>
+          </w:tcPr>
+          <w:p>
+            <w:pPr>
+              <w:jc w:val="both"/>
+              <w:cnfStyle w:val="000000100000" w:firstRow="0" w:lastRow="0" w:firstColumn="0" w:lastColumn="0" w:oddVBand="0" w:evenVBand="0" w:oddHBand="1" w:evenHBand="0" w:firstRowFirstColumn="0" w:firstRowLastColumn="0" w:lastRowFirstColumn="0" w:lastRowLastColumn="0"/>
+              <w:rPr>
+                <w:lang w:val="es-ES_tradnl"/>
+              </w:rPr>
+            </w:pPr>
+            <w:r>
+              <w:rPr>
+                <w:lang w:val="es-ES_tradnl"/>
+              </w:rPr>
+              <w:t>Se visualizará mediante gráficos de diverso tipo, dependiendo de los datos que muestren. E usa</w:t>
+            </w:r>
+            <w:bookmarkStart w:id="0" w:name="_GoBack"/>
+            <w:bookmarkEnd w:id="0"/>
+            <w:r>
+              <w:rPr>
+                <w:lang w:val="es-ES_tradnl"/>
+              </w:rPr>
+              <w:t xml:space="preserve">rá un gráfico de barras para representar la cantidad de </w:t>
+            </w:r>
+            <w:r>
+              <w:rPr>
+                <w:lang w:val="es-ES_tradnl"/>
+              </w:rPr>
+              <w:lastRenderedPageBreak/>
+              <w:t>delitos cometidos en un barrio en función del tipo de delito, de tarta para representar la cantidad total de delitos por barrio y de burbujas para representar la relación de delitos y habitantes por cada uno de los barrios.</w:t>
+            </w:r>
+          </w:p>
+        </w:tc>
+      </w:tr>
+      <w:tr>
+        <w:tc>
+          <w:tcPr>
+            <w:cnfStyle w:val="001000000000" w:firstRow="0" w:lastRow="0" w:firstColumn="1" w:lastColumn="0" w:oddVBand="0" w:evenVBand="0" w:oddHBand="0" w:evenHBand="0" w:firstRowFirstColumn="0" w:firstRowLastColumn="0" w:lastRowFirstColumn="0" w:lastRowLastColumn="0"/>
+            <w:tcW w:w="4675" w:type="dxa"/>
+          </w:tcPr>
+          <w:p>
+            <w:pPr>
+              <w:rPr>
+                <w:lang w:val="es-ES_tradnl"/>
+              </w:rPr>
+            </w:pPr>
+            <w:r>
+              <w:rPr>
+                <w:szCs w:val="24"/>
+                <w:lang w:val="es-ES_tradnl"/>
+              </w:rPr>
+              <w:lastRenderedPageBreak/>
+              <w:t>OBJETIVO S-03 Diseñar un modelo predictivo para detectar la ofensa cometida</w:t>
+            </w:r>
+          </w:p>
+        </w:tc>
+        <w:tc>
+          <w:tcPr>
+            <w:tcW w:w="4675" w:type="dxa"/>
+          </w:tcPr>
+          <w:p>
+            <w:pPr>
+              <w:jc w:val="both"/>
+              <w:cnfStyle w:val="000000000000" w:firstRow="0" w:lastRow="0" w:firstColumn="0" w:lastColumn="0" w:oddVBand="0" w:evenVBand="0" w:oddHBand="0" w:evenHBand="0" w:firstRowFirstColumn="0" w:firstRowLastColumn="0" w:lastRowFirstColumn="0" w:lastRowLastColumn="0"/>
+              <w:rPr>
+                <w:lang w:val="es-ES_tradnl"/>
+              </w:rPr>
+            </w:pPr>
+            <w:r>
+              <w:rPr>
+                <w:lang w:val="es-ES_tradnl"/>
+              </w:rPr>
+              <w:t>Se visualizará en dos tablas diferenciadas, la primera mostrará en términos numéricos la precisión del modelo predictivo, especificando los tipos de resultados obtenidos, y la segunda, mostrará en términos porcentuales la precisión del modelo predictivo, especificando los tipos de resultados obtenidos.</w:t>
+            </w:r>
+          </w:p>
+        </w:tc>
+      </w:tr>
+    </w:tbl>
+    <w:p>
+      <w:pPr>
+        <w:rPr>
+          <w:lang w:val="es-ES_tradnl"/>
+        </w:rPr>
+      </w:pPr>
+    </w:p>
+    <w:p>
+      <w:pPr>
+        <w:pStyle w:val="Ttulo1"/>
+        <w:spacing w:after="240"/>
+      </w:pPr>
+      <w:r>
+        <w:t>IMPLEMENTACIÓN</w:t>
+      </w:r>
+    </w:p>
+    <w:p>
+      <w:pPr>
+        <w:pStyle w:val="Ttulo1"/>
+        <w:spacing w:after="240"/>
+      </w:pPr>
+      <w:r>
+        <w:t>DESPLIEGUE</w:t>
+      </w:r>
+    </w:p>
+    <w:p>
+      <w:pPr>
+        <w:pStyle w:val="Ttulo1"/>
         <w:spacing w:after="240"/>
       </w:pPr>
       <w:r>
@@ -13895,11 +15300,11 @@
   <w:footnote w:id="1">
     <w:p>
       <w:pPr>
-        <w:pStyle w:val="FootnoteText"/>
-      </w:pPr>
-      <w:r>
-        <w:rPr>
-          <w:rStyle w:val="FootnoteReference"/>
+        <w:pStyle w:val="Textonotapie"/>
+      </w:pPr>
+      <w:r>
+        <w:rPr>
+          <w:rStyle w:val="Refdenotaalpie"/>
         </w:rPr>
         <w:footnoteRef/>
       </w:r>
@@ -13909,7 +15314,7 @@
       <w:hyperlink r:id="rId1" w:history="1">
         <w:r>
           <w:rPr>
-            <w:rStyle w:val="Hyperlink"/>
+            <w:rStyle w:val="Hipervnculo"/>
           </w:rPr>
           <w:t>https://www1.nyc.gov/site/nypd/about/about-nypd/about-nypd-landing.page</w:t>
         </w:r>
@@ -13922,11 +15327,11 @@
   <w:footnote w:id="2">
     <w:p>
       <w:pPr>
-        <w:pStyle w:val="FootnoteText"/>
-      </w:pPr>
-      <w:r>
-        <w:rPr>
-          <w:rStyle w:val="FootnoteReference"/>
+        <w:pStyle w:val="Textonotapie"/>
+      </w:pPr>
+      <w:r>
+        <w:rPr>
+          <w:rStyle w:val="Refdenotaalpie"/>
         </w:rPr>
         <w:footnoteRef/>
       </w:r>
@@ -13936,7 +15341,7 @@
       <w:hyperlink r:id="rId2" w:history="1">
         <w:r>
           <w:rPr>
-            <w:rStyle w:val="Hyperlink"/>
+            <w:rStyle w:val="Hipervnculo"/>
           </w:rPr>
           <w:t>https://mypolicyviews.wordpress.com/2014/01/09/stop-and-frisk-and-the-new-york-city-murder-rate/</w:t>
         </w:r>
@@ -13949,11 +15354,11 @@
   <w:footnote w:id="3">
     <w:p>
       <w:pPr>
-        <w:pStyle w:val="FootnoteText"/>
-      </w:pPr>
-      <w:r>
-        <w:rPr>
-          <w:rStyle w:val="FootnoteReference"/>
+        <w:pStyle w:val="Textonotapie"/>
+      </w:pPr>
+      <w:r>
+        <w:rPr>
+          <w:rStyle w:val="Refdenotaalpie"/>
         </w:rPr>
         <w:footnoteRef/>
       </w:r>
@@ -13963,7 +15368,7 @@
       <w:hyperlink r:id="rId3" w:history="1">
         <w:r>
           <w:rPr>
-            <w:rStyle w:val="Hyperlink"/>
+            <w:rStyle w:val="Hipervnculo"/>
           </w:rPr>
           <w:t>https://opendata.cityofnewyork.us/</w:t>
         </w:r>
@@ -14125,7 +15530,7 @@
     <w:lvl w:ilvl="0">
       <w:start w:val="1"/>
       <w:numFmt w:val="decimal"/>
-      <w:pStyle w:val="Heading1"/>
+      <w:pStyle w:val="Ttulo1"/>
       <w:lvlText w:val="%1."/>
       <w:lvlJc w:val="left"/>
       <w:pPr>
@@ -14138,7 +15543,7 @@
     <w:lvl w:ilvl="1">
       <w:start w:val="1"/>
       <w:numFmt w:val="decimal"/>
-      <w:pStyle w:val="Heading2"/>
+      <w:pStyle w:val="Ttulo2"/>
       <w:isLgl/>
       <w:lvlText w:val="%1.%2."/>
       <w:lvlJc w:val="left"/>
@@ -14153,7 +15558,7 @@
     <w:lvl w:ilvl="2">
       <w:start w:val="1"/>
       <w:numFmt w:val="decimal"/>
-      <w:pStyle w:val="Heading3"/>
+      <w:pStyle w:val="Ttulo3"/>
       <w:isLgl/>
       <w:lvlText w:val="%1.%2.%3."/>
       <w:lvlJc w:val="left"/>
@@ -14645,6 +16050,92 @@
     </w:lvl>
   </w:abstractNum>
   <w:abstractNum w:abstractNumId="6" w15:restartNumberingAfterBreak="0">
+    <w:nsid w:val="49E6514B"/>
+    <w:multiLevelType w:val="multilevel"/>
+    <w:tmpl w:val="0C0A001F"/>
+    <w:lvl w:ilvl="0">
+      <w:start w:val="1"/>
+      <w:numFmt w:val="decimal"/>
+      <w:lvlText w:val="%1."/>
+      <w:lvlJc w:val="left"/>
+      <w:pPr>
+        <w:ind w:left="360" w:hanging="360"/>
+      </w:pPr>
+    </w:lvl>
+    <w:lvl w:ilvl="1">
+      <w:start w:val="1"/>
+      <w:numFmt w:val="decimal"/>
+      <w:lvlText w:val="%1.%2."/>
+      <w:lvlJc w:val="left"/>
+      <w:pPr>
+        <w:ind w:left="792" w:hanging="432"/>
+      </w:pPr>
+    </w:lvl>
+    <w:lvl w:ilvl="2">
+      <w:start w:val="1"/>
+      <w:numFmt w:val="decimal"/>
+      <w:lvlText w:val="%1.%2.%3."/>
+      <w:lvlJc w:val="left"/>
+      <w:pPr>
+        <w:ind w:left="1224" w:hanging="504"/>
+      </w:pPr>
+    </w:lvl>
+    <w:lvl w:ilvl="3">
+      <w:start w:val="1"/>
+      <w:numFmt w:val="decimal"/>
+      <w:lvlText w:val="%1.%2.%3.%4."/>
+      <w:lvlJc w:val="left"/>
+      <w:pPr>
+        <w:ind w:left="1728" w:hanging="648"/>
+      </w:pPr>
+    </w:lvl>
+    <w:lvl w:ilvl="4">
+      <w:start w:val="1"/>
+      <w:numFmt w:val="decimal"/>
+      <w:lvlText w:val="%1.%2.%3.%4.%5."/>
+      <w:lvlJc w:val="left"/>
+      <w:pPr>
+        <w:ind w:left="2232" w:hanging="792"/>
+      </w:pPr>
+    </w:lvl>
+    <w:lvl w:ilvl="5">
+      <w:start w:val="1"/>
+      <w:numFmt w:val="decimal"/>
+      <w:lvlText w:val="%1.%2.%3.%4.%5.%6."/>
+      <w:lvlJc w:val="left"/>
+      <w:pPr>
+        <w:ind w:left="2736" w:hanging="936"/>
+      </w:pPr>
+    </w:lvl>
+    <w:lvl w:ilvl="6">
+      <w:start w:val="1"/>
+      <w:numFmt w:val="decimal"/>
+      <w:lvlText w:val="%1.%2.%3.%4.%5.%6.%7."/>
+      <w:lvlJc w:val="left"/>
+      <w:pPr>
+        <w:ind w:left="3240" w:hanging="1080"/>
+      </w:pPr>
+    </w:lvl>
+    <w:lvl w:ilvl="7">
+      <w:start w:val="1"/>
+      <w:numFmt w:val="decimal"/>
+      <w:lvlText w:val="%1.%2.%3.%4.%5.%6.%7.%8."/>
+      <w:lvlJc w:val="left"/>
+      <w:pPr>
+        <w:ind w:left="3744" w:hanging="1224"/>
+      </w:pPr>
+    </w:lvl>
+    <w:lvl w:ilvl="8">
+      <w:start w:val="1"/>
+      <w:numFmt w:val="decimal"/>
+      <w:lvlText w:val="%1.%2.%3.%4.%5.%6.%7.%8.%9."/>
+      <w:lvlJc w:val="left"/>
+      <w:pPr>
+        <w:ind w:left="4320" w:hanging="1440"/>
+      </w:pPr>
+    </w:lvl>
+  </w:abstractNum>
+  <w:abstractNum w:abstractNumId="7" w15:restartNumberingAfterBreak="0">
     <w:nsid w:val="50120153"/>
     <w:multiLevelType w:val="hybridMultilevel"/>
     <w:tmpl w:val="B518E03C"/>
@@ -14757,7 +16248,7 @@
       </w:rPr>
     </w:lvl>
   </w:abstractNum>
-  <w:abstractNum w:abstractNumId="7" w15:restartNumberingAfterBreak="0">
+  <w:abstractNum w:abstractNumId="8" w15:restartNumberingAfterBreak="0">
     <w:nsid w:val="620E0F21"/>
     <w:multiLevelType w:val="hybridMultilevel"/>
     <w:tmpl w:val="4F827E7C"/>
@@ -14883,7 +16374,7 @@
     <w:abstractNumId w:val="3"/>
   </w:num>
   <w:num w:numId="5">
-    <w:abstractNumId w:val="7"/>
+    <w:abstractNumId w:val="8"/>
   </w:num>
   <w:num w:numId="6">
     <w:abstractNumId w:val="2"/>
@@ -14892,6 +16383,9 @@
     <w:abstractNumId w:val="4"/>
   </w:num>
   <w:num w:numId="8">
+    <w:abstractNumId w:val="7"/>
+  </w:num>
+  <w:num w:numId="9">
     <w:abstractNumId w:val="6"/>
   </w:num>
 </w:numbering>
@@ -15291,11 +16785,11 @@
     <w:name w:val="Normal"/>
     <w:qFormat/>
   </w:style>
-  <w:style w:type="paragraph" w:styleId="Heading1">
+  <w:style w:type="paragraph" w:styleId="Ttulo1">
     <w:name w:val="heading 1"/>
     <w:basedOn w:val="Normal"/>
     <w:next w:val="Normal"/>
-    <w:link w:val="Heading1Char"/>
+    <w:link w:val="Ttulo1Car"/>
     <w:uiPriority w:val="9"/>
     <w:qFormat/>
     <w:rsid w:val="00E75E05"/>
@@ -15316,11 +16810,11 @@
       <w:szCs w:val="32"/>
     </w:rPr>
   </w:style>
-  <w:style w:type="paragraph" w:styleId="Heading2">
+  <w:style w:type="paragraph" w:styleId="Ttulo2">
     <w:name w:val="heading 2"/>
     <w:basedOn w:val="Normal"/>
     <w:next w:val="Normal"/>
-    <w:link w:val="Heading2Char"/>
+    <w:link w:val="Ttulo2Car"/>
     <w:uiPriority w:val="9"/>
     <w:unhideWhenUsed/>
     <w:qFormat/>
@@ -15342,11 +16836,11 @@
       <w:szCs w:val="28"/>
     </w:rPr>
   </w:style>
-  <w:style w:type="paragraph" w:styleId="Heading3">
+  <w:style w:type="paragraph" w:styleId="Ttulo3">
     <w:name w:val="heading 3"/>
-    <w:basedOn w:val="ListParagraph"/>
+    <w:basedOn w:val="Prrafodelista"/>
     <w:next w:val="Normal"/>
-    <w:link w:val="Heading3Char"/>
+    <w:link w:val="Ttulo3Car"/>
     <w:uiPriority w:val="9"/>
     <w:unhideWhenUsed/>
     <w:qFormat/>
@@ -15365,13 +16859,13 @@
       <w:lang w:val="es-ES_tradnl"/>
     </w:rPr>
   </w:style>
-  <w:style w:type="character" w:default="1" w:styleId="DefaultParagraphFont">
+  <w:style w:type="character" w:default="1" w:styleId="Fuentedeprrafopredeter">
     <w:name w:val="Default Paragraph Font"/>
     <w:uiPriority w:val="1"/>
     <w:semiHidden/>
     <w:unhideWhenUsed/>
   </w:style>
-  <w:style w:type="table" w:default="1" w:styleId="TableNormal">
+  <w:style w:type="table" w:default="1" w:styleId="Tablanormal">
     <w:name w:val="Normal Table"/>
     <w:uiPriority w:val="99"/>
     <w:semiHidden/>
@@ -15386,16 +16880,16 @@
       </w:tblCellMar>
     </w:tblPr>
   </w:style>
-  <w:style w:type="numbering" w:default="1" w:styleId="NoList">
+  <w:style w:type="numbering" w:default="1" w:styleId="Sinlista">
     <w:name w:val="No List"/>
     <w:uiPriority w:val="99"/>
     <w:semiHidden/>
     <w:unhideWhenUsed/>
   </w:style>
-  <w:style w:type="character" w:customStyle="1" w:styleId="Heading1Char">
-    <w:name w:val="Heading 1 Char"/>
-    <w:basedOn w:val="DefaultParagraphFont"/>
-    <w:link w:val="Heading1"/>
+  <w:style w:type="character" w:customStyle="1" w:styleId="Ttulo1Car">
+    <w:name w:val="Título 1 Car"/>
+    <w:basedOn w:val="Fuentedeprrafopredeter"/>
+    <w:link w:val="Ttulo1"/>
     <w:uiPriority w:val="9"/>
     <w:rsid w:val="00E75E05"/>
     <w:rPr>
@@ -15406,7 +16900,7 @@
       <w:szCs w:val="32"/>
     </w:rPr>
   </w:style>
-  <w:style w:type="paragraph" w:styleId="ListParagraph">
+  <w:style w:type="paragraph" w:styleId="Prrafodelista">
     <w:name w:val="List Paragraph"/>
     <w:basedOn w:val="Normal"/>
     <w:uiPriority w:val="34"/>
@@ -15417,10 +16911,10 @@
       <w:contextualSpacing/>
     </w:pPr>
   </w:style>
-  <w:style w:type="character" w:customStyle="1" w:styleId="Heading2Char">
-    <w:name w:val="Heading 2 Char"/>
-    <w:basedOn w:val="DefaultParagraphFont"/>
-    <w:link w:val="Heading2"/>
+  <w:style w:type="character" w:customStyle="1" w:styleId="Ttulo2Car">
+    <w:name w:val="Título 2 Car"/>
+    <w:basedOn w:val="Fuentedeprrafopredeter"/>
+    <w:link w:val="Ttulo2"/>
     <w:uiPriority w:val="9"/>
     <w:rsid w:val="00EB09D5"/>
     <w:rPr>
@@ -15430,10 +16924,10 @@
       <w:szCs w:val="28"/>
     </w:rPr>
   </w:style>
-  <w:style w:type="paragraph" w:styleId="FootnoteText">
+  <w:style w:type="paragraph" w:styleId="Textonotapie">
     <w:name w:val="footnote text"/>
     <w:basedOn w:val="Normal"/>
-    <w:link w:val="FootnoteTextChar"/>
+    <w:link w:val="TextonotapieCar"/>
     <w:uiPriority w:val="99"/>
     <w:semiHidden/>
     <w:unhideWhenUsed/>
@@ -15443,10 +16937,10 @@
       <w:szCs w:val="20"/>
     </w:rPr>
   </w:style>
-  <w:style w:type="character" w:customStyle="1" w:styleId="FootnoteTextChar">
-    <w:name w:val="Footnote Text Char"/>
-    <w:basedOn w:val="DefaultParagraphFont"/>
-    <w:link w:val="FootnoteText"/>
+  <w:style w:type="character" w:customStyle="1" w:styleId="TextonotapieCar">
+    <w:name w:val="Texto nota pie Car"/>
+    <w:basedOn w:val="Fuentedeprrafopredeter"/>
+    <w:link w:val="Textonotapie"/>
     <w:uiPriority w:val="99"/>
     <w:semiHidden/>
     <w:rsid w:val="00780761"/>
@@ -15455,9 +16949,9 @@
       <w:szCs w:val="20"/>
     </w:rPr>
   </w:style>
-  <w:style w:type="character" w:styleId="FootnoteReference">
+  <w:style w:type="character" w:styleId="Refdenotaalpie">
     <w:name w:val="footnote reference"/>
-    <w:basedOn w:val="DefaultParagraphFont"/>
+    <w:basedOn w:val="Fuentedeprrafopredeter"/>
     <w:uiPriority w:val="99"/>
     <w:semiHidden/>
     <w:unhideWhenUsed/>
@@ -15466,9 +16960,9 @@
       <w:vertAlign w:val="superscript"/>
     </w:rPr>
   </w:style>
-  <w:style w:type="character" w:styleId="Hyperlink">
+  <w:style w:type="character" w:styleId="Hipervnculo">
     <w:name w:val="Hyperlink"/>
-    <w:basedOn w:val="DefaultParagraphFont"/>
+    <w:basedOn w:val="Fuentedeprrafopredeter"/>
     <w:uiPriority w:val="99"/>
     <w:unhideWhenUsed/>
     <w:rsid w:val="00780761"/>
@@ -15477,9 +16971,9 @@
       <w:u w:val="single"/>
     </w:rPr>
   </w:style>
-  <w:style w:type="character" w:styleId="UnresolvedMention">
+  <w:style w:type="character" w:styleId="Mencinsinresolver">
     <w:name w:val="Unresolved Mention"/>
-    <w:basedOn w:val="DefaultParagraphFont"/>
+    <w:basedOn w:val="Fuentedeprrafopredeter"/>
     <w:uiPriority w:val="99"/>
     <w:semiHidden/>
     <w:unhideWhenUsed/>
@@ -15489,7 +16983,7 @@
       <w:shd w:val="clear" w:color="auto" w:fill="E6E6E6"/>
     </w:rPr>
   </w:style>
-  <w:style w:type="paragraph" w:styleId="Caption">
+  <w:style w:type="paragraph" w:styleId="Descripcin">
     <w:name w:val="caption"/>
     <w:basedOn w:val="Normal"/>
     <w:next w:val="Normal"/>
@@ -15508,9 +17002,9 @@
       <w:szCs w:val="18"/>
     </w:rPr>
   </w:style>
-  <w:style w:type="table" w:styleId="TableGrid">
+  <w:style w:type="table" w:styleId="Tablaconcuadrcula">
     <w:name w:val="Table Grid"/>
-    <w:basedOn w:val="TableNormal"/>
+    <w:basedOn w:val="Tablanormal"/>
     <w:uiPriority w:val="39"/>
     <w:rsid w:val="00C00847"/>
     <w:tblPr>
@@ -15524,10 +17018,10 @@
       </w:tblBorders>
     </w:tblPr>
   </w:style>
-  <w:style w:type="character" w:customStyle="1" w:styleId="Heading3Char">
-    <w:name w:val="Heading 3 Char"/>
-    <w:basedOn w:val="DefaultParagraphFont"/>
-    <w:link w:val="Heading3"/>
+  <w:style w:type="character" w:customStyle="1" w:styleId="Ttulo3Car">
+    <w:name w:val="Título 3 Car"/>
+    <w:basedOn w:val="Fuentedeprrafopredeter"/>
+    <w:link w:val="Ttulo3"/>
     <w:uiPriority w:val="9"/>
     <w:rsid w:val="00153CD0"/>
     <w:rPr>
@@ -15536,10 +17030,10 @@
       <w:lang w:val="es-ES_tradnl"/>
     </w:rPr>
   </w:style>
-  <w:style w:type="paragraph" w:styleId="BodyText">
+  <w:style w:type="paragraph" w:styleId="Textoindependiente">
     <w:name w:val="Body Text"/>
     <w:basedOn w:val="Normal"/>
-    <w:link w:val="BodyTextChar"/>
+    <w:link w:val="TextoindependienteCar"/>
     <w:semiHidden/>
     <w:rsid w:val="00021A5B"/>
     <w:pPr>
@@ -15553,10 +17047,10 @@
       <w:lang w:eastAsia="es-ES"/>
     </w:rPr>
   </w:style>
-  <w:style w:type="character" w:customStyle="1" w:styleId="BodyTextChar">
-    <w:name w:val="Body Text Char"/>
-    <w:basedOn w:val="DefaultParagraphFont"/>
-    <w:link w:val="BodyText"/>
+  <w:style w:type="character" w:customStyle="1" w:styleId="TextoindependienteCar">
+    <w:name w:val="Texto independiente Car"/>
+    <w:basedOn w:val="Fuentedeprrafopredeter"/>
+    <w:link w:val="Textoindependiente"/>
     <w:semiHidden/>
     <w:rsid w:val="00021A5B"/>
     <w:rPr>
@@ -15566,6 +17060,96 @@
       <w:szCs w:val="20"/>
       <w:lang w:eastAsia="es-ES"/>
     </w:rPr>
+  </w:style>
+  <w:style w:type="table" w:styleId="Tablanormal3">
+    <w:name w:val="Plain Table 3"/>
+    <w:basedOn w:val="Tablanormal"/>
+    <w:uiPriority w:val="43"/>
+    <w:rsid w:val="0074137D"/>
+    <w:tblPr>
+      <w:tblStyleRowBandSize w:val="1"/>
+      <w:tblStyleColBandSize w:val="1"/>
+    </w:tblPr>
+    <w:tblStylePr w:type="firstRow">
+      <w:rPr>
+        <w:b/>
+        <w:bCs/>
+        <w:caps/>
+      </w:rPr>
+      <w:tblPr/>
+      <w:tcPr>
+        <w:tcBorders>
+          <w:bottom w:val="single" w:sz="4" w:space="0" w:color="7F7F7F" w:themeColor="text1" w:themeTint="80"/>
+        </w:tcBorders>
+      </w:tcPr>
+    </w:tblStylePr>
+    <w:tblStylePr w:type="lastRow">
+      <w:rPr>
+        <w:b/>
+        <w:bCs/>
+        <w:caps/>
+      </w:rPr>
+      <w:tblPr/>
+      <w:tcPr>
+        <w:tcBorders>
+          <w:top w:val="nil"/>
+        </w:tcBorders>
+      </w:tcPr>
+    </w:tblStylePr>
+    <w:tblStylePr w:type="firstCol">
+      <w:rPr>
+        <w:b/>
+        <w:bCs/>
+        <w:caps/>
+      </w:rPr>
+      <w:tblPr/>
+      <w:tcPr>
+        <w:tcBorders>
+          <w:right w:val="single" w:sz="4" w:space="0" w:color="7F7F7F" w:themeColor="text1" w:themeTint="80"/>
+        </w:tcBorders>
+      </w:tcPr>
+    </w:tblStylePr>
+    <w:tblStylePr w:type="lastCol">
+      <w:rPr>
+        <w:b/>
+        <w:bCs/>
+        <w:caps/>
+      </w:rPr>
+      <w:tblPr/>
+      <w:tcPr>
+        <w:tcBorders>
+          <w:left w:val="nil"/>
+        </w:tcBorders>
+      </w:tcPr>
+    </w:tblStylePr>
+    <w:tblStylePr w:type="band1Vert">
+      <w:tblPr/>
+      <w:tcPr>
+        <w:shd w:val="clear" w:color="auto" w:fill="F2F2F2" w:themeFill="background1" w:themeFillShade="F2"/>
+      </w:tcPr>
+    </w:tblStylePr>
+    <w:tblStylePr w:type="band1Horz">
+      <w:tblPr/>
+      <w:tcPr>
+        <w:shd w:val="clear" w:color="auto" w:fill="F2F2F2" w:themeFill="background1" w:themeFillShade="F2"/>
+      </w:tcPr>
+    </w:tblStylePr>
+    <w:tblStylePr w:type="neCell">
+      <w:tblPr/>
+      <w:tcPr>
+        <w:tcBorders>
+          <w:left w:val="nil"/>
+        </w:tcBorders>
+      </w:tcPr>
+    </w:tblStylePr>
+    <w:tblStylePr w:type="nwCell">
+      <w:tblPr/>
+      <w:tcPr>
+        <w:tcBorders>
+          <w:right w:val="nil"/>
+        </w:tcBorders>
+      </w:tcPr>
+    </w:tblStylePr>
   </w:style>
 </w:styles>
 </file>
@@ -15870,7 +17454,7 @@
 </file>
 
 <file path=customXml/itemProps1.xml><?xml version="1.0" encoding="utf-8"?>
-<ds:datastoreItem xmlns:ds="http://schemas.openxmlformats.org/officeDocument/2006/customXml" ds:itemID="{321EF33B-B38A-428D-BF3F-9F6175329ED1}">
+<ds:datastoreItem xmlns:ds="http://schemas.openxmlformats.org/officeDocument/2006/customXml" ds:itemID="{73A9E62F-6B12-433F-A49B-57F232682F02}">
   <ds:schemaRefs>
     <ds:schemaRef ds:uri="http://schemas.openxmlformats.org/officeDocument/2006/bibliography"/>
   </ds:schemaRefs>

</xml_diff>

<commit_message>
terminado de revisar documento
</commit_message>
<xml_diff>
--- a/Documentacion/Informe de la Aplicación.docx
+++ b/Documentacion/Informe de la Aplicación.docx
@@ -371,19 +371,8 @@
                                     <w:szCs w:val="28"/>
                                     <w:lang w:val="es-ES_tradnl"/>
                                   </w:rPr>
-                                  <w:t xml:space="preserve">Juan Antonio Rodríguez </w:t>
+                                  <w:t>Juan Antonio Rodríguez Rodríguez</w:t>
                                 </w:r>
-                                <w:proofErr w:type="spellStart"/>
-                                <w:r>
-                                  <w:rPr>
-                                    <w:color w:val="595959" w:themeColor="text1" w:themeTint="A6"/>
-                                    <w:sz w:val="28"/>
-                                    <w:szCs w:val="28"/>
-                                    <w:lang w:val="es-ES_tradnl"/>
-                                  </w:rPr>
-                                  <w:t>Rodríguez</w:t>
-                                </w:r>
-                                <w:proofErr w:type="spellEnd"/>
                               </w:p>
                               <w:p>
                                 <w:pPr>
@@ -486,19 +475,8 @@
                               <w:szCs w:val="28"/>
                               <w:lang w:val="es-ES_tradnl"/>
                             </w:rPr>
-                            <w:t xml:space="preserve">Juan Antonio Rodríguez </w:t>
+                            <w:t>Juan Antonio Rodríguez Rodríguez</w:t>
                           </w:r>
-                          <w:proofErr w:type="spellStart"/>
-                          <w:r>
-                            <w:rPr>
-                              <w:color w:val="595959" w:themeColor="text1" w:themeTint="A6"/>
-                              <w:sz w:val="28"/>
-                              <w:szCs w:val="28"/>
-                              <w:lang w:val="es-ES_tradnl"/>
-                            </w:rPr>
-                            <w:t>Rodríguez</w:t>
-                          </w:r>
-                          <w:proofErr w:type="spellEnd"/>
                         </w:p>
                         <w:p>
                           <w:pPr>
@@ -639,6 +617,7 @@
                                   <w:dataBinding w:prefixMappings="xmlns:ns0='http://schemas.microsoft.com/office/2006/coverPageProps' " w:xpath="/ns0:CoverPageProperties[1]/ns0:Abstract[1]" w:storeItemID="{55AF091B-3C7A-41E3-B477-F2FDAA23CFDA}"/>
                                   <w:text w:multiLine="1"/>
                                 </w:sdtPr>
+                                <w:sdtEndPr/>
                                 <w:sdtContent>
                                   <w:p>
                                     <w:pPr>
@@ -700,6 +679,7 @@
                             <w:dataBinding w:prefixMappings="xmlns:ns0='http://schemas.microsoft.com/office/2006/coverPageProps' " w:xpath="/ns0:CoverPageProperties[1]/ns0:Abstract[1]" w:storeItemID="{55AF091B-3C7A-41E3-B477-F2FDAA23CFDA}"/>
                             <w:text w:multiLine="1"/>
                           </w:sdtPr>
+                          <w:sdtEndPr/>
                           <w:sdtContent>
                             <w:p>
                               <w:pPr>
@@ -851,6 +831,7 @@
                                   <w:dataBinding w:prefixMappings="xmlns:ns0='http://purl.org/dc/elements/1.1/' xmlns:ns1='http://schemas.openxmlformats.org/package/2006/metadata/core-properties' " w:xpath="/ns1:coreProperties[1]/ns0:subject[1]" w:storeItemID="{6C3C8BC8-F283-45AE-878A-BAB7291924A1}"/>
                                   <w:text/>
                                 </w:sdtPr>
+                                <w:sdtEndPr/>
                                 <w:sdtContent>
                                   <w:p>
                                     <w:pPr>
@@ -958,6 +939,7 @@
                             <w:dataBinding w:prefixMappings="xmlns:ns0='http://purl.org/dc/elements/1.1/' xmlns:ns1='http://schemas.openxmlformats.org/package/2006/metadata/core-properties' " w:xpath="/ns1:coreProperties[1]/ns0:subject[1]" w:storeItemID="{6C3C8BC8-F283-45AE-878A-BAB7291924A1}"/>
                             <w:text/>
                           </w:sdtPr>
+                          <w:sdtEndPr/>
                           <w:sdtContent>
                             <w:p>
                               <w:pPr>
@@ -12245,6 +12227,9 @@
         </w:numPr>
         <w:spacing w:after="240"/>
         <w:jc w:val="both"/>
+        <w:rPr>
+          <w:lang w:val="es-ES_tradnl"/>
+        </w:rPr>
       </w:pPr>
       <w:r>
         <w:rPr>
@@ -12396,13 +12381,7 @@
         <w:rPr>
           <w:lang w:val="es-ES_tradnl"/>
         </w:rPr>
-        <w:t xml:space="preserve"> de los delitos </w:t>
-      </w:r>
-      <w:r>
-        <w:rPr>
-          <w:lang w:val="es-ES_tradnl"/>
-        </w:rPr>
-        <w:t xml:space="preserve">y </w:t>
+        <w:t xml:space="preserve"> de los delitos y </w:t>
       </w:r>
       <w:r>
         <w:rPr>
@@ -14836,7 +14815,7 @@
           <v:shape id="_x0000_i1025" type="#_x0000_t75" style="width:467.8pt;height:285.55pt" o:ole="">
             <v:imagedata r:id="rId11" o:title=""/>
           </v:shape>
-          <o:OLEObject Type="Embed" ProgID="Visio.Drawing.15" ShapeID="_x0000_i1025" DrawAspect="Content" ObjectID="_1589528741" r:id="rId12"/>
+          <o:OLEObject Type="Embed" ProgID="Visio.Drawing.15" ShapeID="_x0000_i1025" DrawAspect="Content" ObjectID="_1589529513" r:id="rId12"/>
         </w:object>
       </w:r>
     </w:p>
@@ -16849,26 +16828,14 @@
         <w:rPr>
           <w:lang w:val="es-ES_tradnl"/>
         </w:rPr>
-        <w:t xml:space="preserve"> </w:t>
-      </w:r>
-      <w:r>
-        <w:rPr>
-          <w:lang w:val="es-ES_tradnl"/>
-        </w:rPr>
-        <w:t>“</w:t>
+        <w:t xml:space="preserve"> “</w:t>
       </w:r>
       <w:proofErr w:type="spellStart"/>
       <w:r>
         <w:rPr>
           <w:lang w:val="es-ES_tradnl"/>
         </w:rPr>
-        <w:t>offenses_groupby_boro</w:t>
-      </w:r>
-      <w:r>
-        <w:rPr>
-          <w:lang w:val="es-ES_tradnl"/>
-        </w:rPr>
-        <w:t>_type</w:t>
+        <w:t>offenses_groupby_boro_type</w:t>
       </w:r>
       <w:proofErr w:type="spellEnd"/>
       <w:r>
@@ -17054,13 +17021,7 @@
         <w:rPr>
           <w:lang w:val="es-ES_tradnl"/>
         </w:rPr>
-        <w:t>”</w:t>
-      </w:r>
-      <w:r>
-        <w:rPr>
-          <w:lang w:val="es-ES_tradnl"/>
-        </w:rPr>
-        <w:t xml:space="preserve"> </w:t>
+        <w:t xml:space="preserve">” </w:t>
       </w:r>
       <w:r>
         <w:rPr>
@@ -17106,8 +17067,6 @@
         </w:rPr>
         <w:t xml:space="preserve"> “report_map_dataset”</w:t>
       </w:r>
-      <w:bookmarkStart w:id="14" w:name="_GoBack"/>
-      <w:bookmarkEnd w:id="14"/>
       <w:r>
         <w:rPr>
           <w:lang w:val="es-ES_tradnl"/>
@@ -17170,13 +17129,6 @@
         </w:rPr>
         <w:t>.</w:t>
       </w:r>
-    </w:p>
-    <w:p>
-      <w:pPr>
-        <w:rPr>
-          <w:lang w:val="es-ES_tradnl"/>
-        </w:rPr>
-      </w:pPr>
     </w:p>
     <w:p>
       <w:pPr>
@@ -17200,14 +17152,14 @@
           <w:lang w:val="es-ES_tradnl"/>
         </w:rPr>
       </w:pPr>
-      <w:bookmarkStart w:id="15" w:name="_Toc515733736"/>
+      <w:bookmarkStart w:id="14" w:name="_Toc515733736"/>
       <w:r>
         <w:rPr>
           <w:lang w:val="es-ES_tradnl"/>
         </w:rPr>
         <w:t>CAPACIDAD DE CREAR CONOCIMIENTO</w:t>
       </w:r>
-      <w:bookmarkEnd w:id="15"/>
+      <w:bookmarkEnd w:id="14"/>
     </w:p>
     <w:tbl>
       <w:tblPr>
@@ -17304,7 +17256,47 @@
               <w:rPr>
                 <w:lang w:val="es-ES_tradnl"/>
               </w:rPr>
-              <w:t>Se mostrarán las ubicaciones idóneas para situar las comisarías de policía a lo largo de la ciudad de Nueva York en función de los delitos cometidos en las distintas localizaciones de la ciudad.</w:t>
+              <w:t>Se mostrarán las ubicaciones idóneas para situar las comisarías de policía a lo largo de la ciudad de Nueva York en función de los delitos cometidos en las distintas localizaciones de la ciudad</w:t>
+            </w:r>
+            <w:r>
+              <w:rPr>
+                <w:lang w:val="es-ES_tradnl"/>
+              </w:rPr>
+              <w:t xml:space="preserve">, para ello, se realizará un </w:t>
+            </w:r>
+            <w:proofErr w:type="spellStart"/>
+            <w:r>
+              <w:rPr>
+                <w:lang w:val="es-ES_tradnl"/>
+              </w:rPr>
+              <w:t>clustering</w:t>
+            </w:r>
+            <w:proofErr w:type="spellEnd"/>
+            <w:r>
+              <w:rPr>
+                <w:lang w:val="es-ES_tradnl"/>
+              </w:rPr>
+              <w:t xml:space="preserve"> de las ofensas empleando la técnica k-</w:t>
+            </w:r>
+            <w:proofErr w:type="spellStart"/>
+            <w:r>
+              <w:rPr>
+                <w:lang w:val="es-ES_tradnl"/>
+              </w:rPr>
+              <w:t>Means</w:t>
+            </w:r>
+            <w:proofErr w:type="spellEnd"/>
+            <w:r>
+              <w:rPr>
+                <w:lang w:val="es-ES_tradnl"/>
+              </w:rPr>
+              <w:t xml:space="preserve"> y hallando su centroide</w:t>
+            </w:r>
+            <w:r>
+              <w:rPr>
+                <w:lang w:val="es-ES_tradnl"/>
+              </w:rPr>
+              <w:t>.</w:t>
             </w:r>
           </w:p>
         </w:tc>
@@ -17392,7 +17384,19 @@
               <w:rPr>
                 <w:lang w:val="es-ES_tradnl"/>
               </w:rPr>
-              <w:t xml:space="preserve">Se mostrará información resumida de los datos que se han estudiado, mostrando algunas estadísticas como que barrio es donde se cometen más delitos </w:t>
+              <w:t>Se mostrará información resumida de los datos que se han estudiado, mostrando algunas estadísticas como qu</w:t>
+            </w:r>
+            <w:r>
+              <w:rPr>
+                <w:lang w:val="es-ES_tradnl"/>
+              </w:rPr>
+              <w:t>é</w:t>
+            </w:r>
+            <w:r>
+              <w:rPr>
+                <w:lang w:val="es-ES_tradnl"/>
+              </w:rPr>
+              <w:t xml:space="preserve"> barrio es donde se cometen más delitos </w:t>
             </w:r>
             <w:r>
               <w:rPr>
@@ -17463,14 +17467,14 @@
           <w:lang w:val="es-ES_tradnl"/>
         </w:rPr>
       </w:pPr>
-      <w:bookmarkStart w:id="16" w:name="_Toc515733737"/>
+      <w:bookmarkStart w:id="15" w:name="_Toc515733737"/>
       <w:r>
         <w:rPr>
           <w:lang w:val="es-ES_tradnl"/>
         </w:rPr>
         <w:t>CAPACIDAD DE PRESENTACIÓN</w:t>
       </w:r>
-      <w:bookmarkEnd w:id="16"/>
+      <w:bookmarkEnd w:id="15"/>
     </w:p>
     <w:p>
       <w:pPr>
@@ -17489,7 +17493,19 @@
         <w:rPr>
           <w:lang w:val="es-ES_tradnl"/>
         </w:rPr>
-        <w:t>La presentación de la solución de inteligencia de negocio desarrollada muestra mediante un cuadro de mando con una interfaz web que realiza la visualización de los datos bajo demanda. El cuadro de mando dispone de un menú donde se podrá seleccionar el tipo de información a mostrar en cada momento dependiendo de las necesidades del usuario.</w:t>
+        <w:t xml:space="preserve">La presentación de la solución de inteligencia de negocio desarrollada </w:t>
+      </w:r>
+      <w:r>
+        <w:rPr>
+          <w:lang w:val="es-ES_tradnl"/>
+        </w:rPr>
+        <w:t xml:space="preserve">se </w:t>
+      </w:r>
+      <w:r>
+        <w:rPr>
+          <w:lang w:val="es-ES_tradnl"/>
+        </w:rPr>
+        <w:t>muestra mediante un cuadro de mando con una interfaz web que realiza la visualización de los datos bajo demanda. El cuadro de mando dispone de un menú donde se podrá seleccionar el tipo de información a mostrar en cada momento dependiendo de las necesidades del usuario.</w:t>
       </w:r>
     </w:p>
     <w:p>
@@ -17622,7 +17638,19 @@
               <w:rPr>
                 <w:lang w:val="es-ES_tradnl"/>
               </w:rPr>
-              <w:t>Se visualizarán sobre un mapa de la ciudad de Nueva York, y cada una de las comisarías estarán representadas por un icono que sitúa geográficamente a posición exacta de cada una de ellas.</w:t>
+              <w:t xml:space="preserve">Se visualizará sobre un mapa de la ciudad de Nueva York, y cada una de las comisarías estará representada por un icono que sitúa geográficamente </w:t>
+            </w:r>
+            <w:r>
+              <w:rPr>
+                <w:lang w:val="es-ES_tradnl"/>
+              </w:rPr>
+              <w:t>l</w:t>
+            </w:r>
+            <w:r>
+              <w:rPr>
+                <w:lang w:val="es-ES_tradnl"/>
+              </w:rPr>
+              <w:t>a posición exacta de cada una de ellas.</w:t>
             </w:r>
           </w:p>
         </w:tc>
@@ -17672,7 +17700,21 @@
                 <w:szCs w:val="24"/>
                 <w:lang w:val="es-ES_tradnl"/>
               </w:rPr>
-              <w:t>visualizará en forma de un mapa de claros sobre la ciudad de Nueva York, tomando tonos más fuertes en las zonas donde hay una mayor aglomeración de delitos y más suaves donde se cometen menos delitos en términos de distancia entre ellos.</w:t>
+              <w:t xml:space="preserve">visualizará en forma de un mapa de </w:t>
+            </w:r>
+            <w:r>
+              <w:rPr>
+                <w:szCs w:val="24"/>
+                <w:lang w:val="es-ES_tradnl"/>
+              </w:rPr>
+              <w:t>calor</w:t>
+            </w:r>
+            <w:r>
+              <w:rPr>
+                <w:szCs w:val="24"/>
+                <w:lang w:val="es-ES_tradnl"/>
+              </w:rPr>
+              <w:t xml:space="preserve"> sobre la ciudad de Nueva York, tomando tonos más fuertes en las zonas donde hay una mayor aglomeración de delitos y más suaves donde se cometen menos delitos en términos de distancia entre ellos.</w:t>
             </w:r>
           </w:p>
         </w:tc>
@@ -17717,7 +17759,19 @@
               <w:rPr>
                 <w:lang w:val="es-ES_tradnl"/>
               </w:rPr>
-              <w:t>Se visualizará mediante gráficos de diverso tipo, dependiendo de los datos que muestren. E usará un gráfico de barras para representar la cantidad de delitos cometidos en un barrio en función del tipo de delito, de tarta para representar la cantidad total de delitos por barrio y de burbujas para representar la relación de delitos y habitantes por cada uno de los barrios.</w:t>
+              <w:t xml:space="preserve">Se visualizará mediante gráficos de diverso tipo, dependiendo de los datos que muestren. </w:t>
+            </w:r>
+            <w:r>
+              <w:rPr>
+                <w:lang w:val="es-ES_tradnl"/>
+              </w:rPr>
+              <w:t>Se</w:t>
+            </w:r>
+            <w:r>
+              <w:rPr>
+                <w:lang w:val="es-ES_tradnl"/>
+              </w:rPr>
+              <w:t xml:space="preserve"> usará un gráfico de barras para representar la cantidad de delitos cometidos en un barrio en función del tipo de delito, de tarta para representar la cantidad total de delitos por barrio y de burbujas para representar la relación de delitos y habitantes por cada uno de los barrios.</w:t>
             </w:r>
           </w:p>
         </w:tc>
@@ -17759,7 +17813,21 @@
               <w:rPr>
                 <w:lang w:val="es-ES_tradnl"/>
               </w:rPr>
-              <w:t>Se visualizará en dos tablas diferenciadas, la primera mostrará en términos numéricos la precisión del modelo predictivo, especificando los tipos de resultados obtenidos, y la segunda, mostrará en términos porcentuales la precisión del modelo predictivo, especificando los tipos de resultados obtenidos.</w:t>
+              <w:t xml:space="preserve">Se visualizará en dos tablas diferenciadas, la primera mostrará </w:t>
+            </w:r>
+            <w:r>
+              <w:rPr>
+                <w:lang w:val="es-ES_tradnl"/>
+              </w:rPr>
+              <w:t>mediante una matriz de confusión</w:t>
+            </w:r>
+            <w:bookmarkStart w:id="16" w:name="_GoBack"/>
+            <w:bookmarkEnd w:id="16"/>
+            <w:r>
+              <w:rPr>
+                <w:lang w:val="es-ES_tradnl"/>
+              </w:rPr>
+              <w:t xml:space="preserve"> la precisión del modelo predictivo, especificando los tipos de resultados obtenidos, y la segunda, mostrará en términos porcentuales la precisión del modelo predictivo, especificando los tipos de resultados obtenidos.</w:t>
             </w:r>
           </w:p>
         </w:tc>
@@ -17816,7 +17884,7 @@
           <v:shape id="_x0000_i1026" type="#_x0000_t75" style="width:467.7pt;height:213.6pt" o:ole="">
             <v:imagedata r:id="rId13" o:title=""/>
           </v:shape>
-          <o:OLEObject Type="Embed" ProgID="Visio.Drawing.15" ShapeID="_x0000_i1026" DrawAspect="Content" ObjectID="_1589528742" r:id="rId14"/>
+          <o:OLEObject Type="Embed" ProgID="Visio.Drawing.15" ShapeID="_x0000_i1026" DrawAspect="Content" ObjectID="_1589529514" r:id="rId14"/>
         </w:object>
       </w:r>
     </w:p>
@@ -20876,7 +20944,7 @@
 </file>
 
 <file path=customXml/itemProps1.xml><?xml version="1.0" encoding="utf-8"?>
-<ds:datastoreItem xmlns:ds="http://schemas.openxmlformats.org/officeDocument/2006/customXml" ds:itemID="{5813E1D7-5BA1-4C14-BBBB-DDAFFC56E88F}">
+<ds:datastoreItem xmlns:ds="http://schemas.openxmlformats.org/officeDocument/2006/customXml" ds:itemID="{61A86B62-CDF5-44FE-9B5A-3C4BA3DA03B3}">
   <ds:schemaRefs>
     <ds:schemaRef ds:uri="http://schemas.openxmlformats.org/officeDocument/2006/bibliography"/>
   </ds:schemaRefs>

</xml_diff>

<commit_message>
añadido explicacion sobre los ficheros creados a mano
</commit_message>
<xml_diff>
--- a/Documentacion/Informe de la Aplicación.docx
+++ b/Documentacion/Informe de la Aplicación.docx
@@ -371,19 +371,8 @@
                                     <w:szCs w:val="28"/>
                                     <w:lang w:val="es-ES_tradnl"/>
                                   </w:rPr>
-                                  <w:t xml:space="preserve">Juan Antonio Rodríguez </w:t>
+                                  <w:t>Juan Antonio Rodríguez Rodríguez</w:t>
                                 </w:r>
-                                <w:proofErr w:type="spellStart"/>
-                                <w:r>
-                                  <w:rPr>
-                                    <w:color w:val="595959" w:themeColor="text1" w:themeTint="A6"/>
-                                    <w:sz w:val="28"/>
-                                    <w:szCs w:val="28"/>
-                                    <w:lang w:val="es-ES_tradnl"/>
-                                  </w:rPr>
-                                  <w:t>Rodríguez</w:t>
-                                </w:r>
-                                <w:proofErr w:type="spellEnd"/>
                               </w:p>
                               <w:p>
                                 <w:pPr>
@@ -486,19 +475,8 @@
                               <w:szCs w:val="28"/>
                               <w:lang w:val="es-ES_tradnl"/>
                             </w:rPr>
-                            <w:t xml:space="preserve">Juan Antonio Rodríguez </w:t>
+                            <w:t>Juan Antonio Rodríguez Rodríguez</w:t>
                           </w:r>
-                          <w:proofErr w:type="spellStart"/>
-                          <w:r>
-                            <w:rPr>
-                              <w:color w:val="595959" w:themeColor="text1" w:themeTint="A6"/>
-                              <w:sz w:val="28"/>
-                              <w:szCs w:val="28"/>
-                              <w:lang w:val="es-ES_tradnl"/>
-                            </w:rPr>
-                            <w:t>Rodríguez</w:t>
-                          </w:r>
-                          <w:proofErr w:type="spellEnd"/>
                         </w:p>
                         <w:p>
                           <w:pPr>
@@ -639,6 +617,7 @@
                                   <w:dataBinding w:prefixMappings="xmlns:ns0='http://schemas.microsoft.com/office/2006/coverPageProps' " w:xpath="/ns0:CoverPageProperties[1]/ns0:Abstract[1]" w:storeItemID="{55AF091B-3C7A-41E3-B477-F2FDAA23CFDA}"/>
                                   <w:text w:multiLine="1"/>
                                 </w:sdtPr>
+                                <w:sdtEndPr/>
                                 <w:sdtContent>
                                   <w:p>
                                     <w:pPr>
@@ -700,6 +679,7 @@
                             <w:dataBinding w:prefixMappings="xmlns:ns0='http://schemas.microsoft.com/office/2006/coverPageProps' " w:xpath="/ns0:CoverPageProperties[1]/ns0:Abstract[1]" w:storeItemID="{55AF091B-3C7A-41E3-B477-F2FDAA23CFDA}"/>
                             <w:text w:multiLine="1"/>
                           </w:sdtPr>
+                          <w:sdtEndPr/>
                           <w:sdtContent>
                             <w:p>
                               <w:pPr>
@@ -851,6 +831,7 @@
                                   <w:dataBinding w:prefixMappings="xmlns:ns0='http://purl.org/dc/elements/1.1/' xmlns:ns1='http://schemas.openxmlformats.org/package/2006/metadata/core-properties' " w:xpath="/ns1:coreProperties[1]/ns0:subject[1]" w:storeItemID="{6C3C8BC8-F283-45AE-878A-BAB7291924A1}"/>
                                   <w:text/>
                                 </w:sdtPr>
+                                <w:sdtEndPr/>
                                 <w:sdtContent>
                                   <w:p>
                                     <w:pPr>
@@ -958,6 +939,7 @@
                             <w:dataBinding w:prefixMappings="xmlns:ns0='http://purl.org/dc/elements/1.1/' xmlns:ns1='http://schemas.openxmlformats.org/package/2006/metadata/core-properties' " w:xpath="/ns1:coreProperties[1]/ns0:subject[1]" w:storeItemID="{6C3C8BC8-F283-45AE-878A-BAB7291924A1}"/>
                             <w:text/>
                           </w:sdtPr>
+                          <w:sdtEndPr/>
                           <w:sdtContent>
                             <w:p>
                               <w:pPr>
@@ -1092,125 +1074,78 @@
             </w:rPr>
             <w:fldChar w:fldCharType="separate"/>
           </w:r>
-          <w:bookmarkStart w:id="0" w:name="_GoBack"/>
-          <w:bookmarkEnd w:id="0"/>
-          <w:r>
-            <w:rPr>
-              <w:rStyle w:val="Hyperlink"/>
-              <w:noProof/>
-            </w:rPr>
-            <w:fldChar w:fldCharType="begin"/>
-          </w:r>
-          <w:r>
-            <w:rPr>
-              <w:rStyle w:val="Hyperlink"/>
-              <w:noProof/>
-            </w:rPr>
-            <w:instrText xml:space="preserve"> </w:instrText>
-          </w:r>
-          <w:r>
-            <w:rPr>
-              <w:noProof/>
-            </w:rPr>
-            <w:instrText>HYPERLINK \l "_Toc515788501"</w:instrText>
-          </w:r>
-          <w:r>
-            <w:rPr>
-              <w:rStyle w:val="Hyperlink"/>
-              <w:noProof/>
-            </w:rPr>
-            <w:instrText xml:space="preserve"> </w:instrText>
-          </w:r>
-          <w:r>
-            <w:rPr>
-              <w:rStyle w:val="Hyperlink"/>
-              <w:noProof/>
-            </w:rPr>
-          </w:r>
-          <w:r>
-            <w:rPr>
-              <w:rStyle w:val="Hyperlink"/>
-              <w:noProof/>
-            </w:rPr>
-            <w:fldChar w:fldCharType="separate"/>
-          </w:r>
-          <w:r>
-            <w:rPr>
-              <w:rStyle w:val="Hyperlink"/>
-              <w:noProof/>
-            </w:rPr>
-            <w:t>1.</w:t>
-          </w:r>
-          <w:r>
-            <w:rPr>
-              <w:rFonts w:asciiTheme="minorHAnsi" w:eastAsiaTheme="minorEastAsia" w:hAnsiTheme="minorHAnsi"/>
-              <w:noProof/>
-              <w:sz w:val="22"/>
-            </w:rPr>
-            <w:tab/>
-          </w:r>
-          <w:r>
-            <w:rPr>
-              <w:rStyle w:val="Hyperlink"/>
-              <w:noProof/>
-            </w:rPr>
-            <w:t>INTRODUCCIÓN</w:t>
-          </w:r>
-          <w:r>
-            <w:rPr>
-              <w:noProof/>
-              <w:webHidden/>
-            </w:rPr>
-            <w:tab/>
-          </w:r>
-          <w:r>
-            <w:rPr>
-              <w:noProof/>
-              <w:webHidden/>
-            </w:rPr>
-            <w:fldChar w:fldCharType="begin"/>
-          </w:r>
-          <w:r>
-            <w:rPr>
-              <w:noProof/>
-              <w:webHidden/>
-            </w:rPr>
-            <w:instrText xml:space="preserve"> PAGEREF _Toc515788501 \h </w:instrText>
-          </w:r>
-          <w:r>
-            <w:rPr>
-              <w:noProof/>
-              <w:webHidden/>
-            </w:rPr>
-          </w:r>
-          <w:r>
-            <w:rPr>
-              <w:noProof/>
-              <w:webHidden/>
-            </w:rPr>
-            <w:fldChar w:fldCharType="separate"/>
-          </w:r>
-          <w:r>
-            <w:rPr>
-              <w:noProof/>
-              <w:webHidden/>
-            </w:rPr>
-            <w:t>2</w:t>
-          </w:r>
-          <w:r>
-            <w:rPr>
-              <w:noProof/>
-              <w:webHidden/>
-            </w:rPr>
-            <w:fldChar w:fldCharType="end"/>
-          </w:r>
-          <w:r>
-            <w:rPr>
-              <w:rStyle w:val="Hyperlink"/>
-              <w:noProof/>
-            </w:rPr>
-            <w:fldChar w:fldCharType="end"/>
-          </w:r>
+          <w:hyperlink w:anchor="_Toc515788501" w:history="1">
+            <w:r>
+              <w:rPr>
+                <w:rStyle w:val="Hyperlink"/>
+                <w:noProof/>
+              </w:rPr>
+              <w:t>1.</w:t>
+            </w:r>
+            <w:r>
+              <w:rPr>
+                <w:rFonts w:asciiTheme="minorHAnsi" w:eastAsiaTheme="minorEastAsia" w:hAnsiTheme="minorHAnsi"/>
+                <w:noProof/>
+                <w:sz w:val="22"/>
+              </w:rPr>
+              <w:tab/>
+            </w:r>
+            <w:r>
+              <w:rPr>
+                <w:rStyle w:val="Hyperlink"/>
+                <w:noProof/>
+              </w:rPr>
+              <w:t>INTRODUCCIÓN</w:t>
+            </w:r>
+            <w:r>
+              <w:rPr>
+                <w:noProof/>
+                <w:webHidden/>
+              </w:rPr>
+              <w:tab/>
+            </w:r>
+            <w:r>
+              <w:rPr>
+                <w:noProof/>
+                <w:webHidden/>
+              </w:rPr>
+              <w:fldChar w:fldCharType="begin"/>
+            </w:r>
+            <w:r>
+              <w:rPr>
+                <w:noProof/>
+                <w:webHidden/>
+              </w:rPr>
+              <w:instrText xml:space="preserve"> PAGEREF _Toc515788501 \h </w:instrText>
+            </w:r>
+            <w:r>
+              <w:rPr>
+                <w:noProof/>
+                <w:webHidden/>
+              </w:rPr>
+            </w:r>
+            <w:r>
+              <w:rPr>
+                <w:noProof/>
+                <w:webHidden/>
+              </w:rPr>
+              <w:fldChar w:fldCharType="separate"/>
+            </w:r>
+            <w:r>
+              <w:rPr>
+                <w:noProof/>
+                <w:webHidden/>
+              </w:rPr>
+              <w:t>2</w:t>
+            </w:r>
+            <w:r>
+              <w:rPr>
+                <w:noProof/>
+                <w:webHidden/>
+              </w:rPr>
+              <w:fldChar w:fldCharType="end"/>
+            </w:r>
+          </w:hyperlink>
         </w:p>
         <w:p>
           <w:pPr>
@@ -2814,12 +2749,12 @@
         <w:pStyle w:val="Heading1"/>
         <w:spacing w:after="240"/>
       </w:pPr>
-      <w:bookmarkStart w:id="1" w:name="_Toc515788501"/>
+      <w:bookmarkStart w:id="0" w:name="_Toc515788501"/>
       <w:r>
         <w:lastRenderedPageBreak/>
         <w:t>INTRODUCCIÓN</w:t>
       </w:r>
-      <w:bookmarkEnd w:id="1"/>
+      <w:bookmarkEnd w:id="0"/>
     </w:p>
     <w:p>
       <w:pPr>
@@ -3164,23 +3099,23 @@
         <w:pStyle w:val="Heading1"/>
         <w:spacing w:after="240"/>
       </w:pPr>
-      <w:bookmarkStart w:id="2" w:name="_Toc515788502"/>
+      <w:bookmarkStart w:id="1" w:name="_Toc515788502"/>
       <w:r>
         <w:lastRenderedPageBreak/>
         <w:t>PLAN</w:t>
       </w:r>
-      <w:bookmarkEnd w:id="2"/>
+      <w:bookmarkEnd w:id="1"/>
     </w:p>
     <w:p>
       <w:pPr>
         <w:pStyle w:val="Heading2"/>
         <w:spacing w:after="240"/>
       </w:pPr>
-      <w:bookmarkStart w:id="3" w:name="_Toc515788503"/>
+      <w:bookmarkStart w:id="2" w:name="_Toc515788503"/>
       <w:r>
         <w:t>OBJETIVOS</w:t>
       </w:r>
-      <w:bookmarkEnd w:id="3"/>
+      <w:bookmarkEnd w:id="2"/>
     </w:p>
     <w:p>
       <w:pPr>
@@ -3210,7 +3145,7 @@
           <w:szCs w:val="24"/>
         </w:rPr>
       </w:pPr>
-      <w:bookmarkStart w:id="4" w:name="_Toc515788504"/>
+      <w:bookmarkStart w:id="3" w:name="_Toc515788504"/>
       <w:r>
         <w:rPr>
           <w:sz w:val="24"/>
@@ -3218,7 +3153,7 @@
         </w:rPr>
         <w:t>OBJETIVOS PRINCIPALES</w:t>
       </w:r>
-      <w:bookmarkEnd w:id="4"/>
+      <w:bookmarkEnd w:id="3"/>
     </w:p>
     <w:tbl>
       <w:tblPr>
@@ -4127,14 +4062,14 @@
           <w:lang w:val="es-ES_tradnl"/>
         </w:rPr>
       </w:pPr>
-      <w:bookmarkStart w:id="5" w:name="_Toc515788505"/>
+      <w:bookmarkStart w:id="4" w:name="_Toc515788505"/>
       <w:r>
         <w:rPr>
           <w:lang w:val="es-ES_tradnl"/>
         </w:rPr>
         <w:t>PLAN DE TRABAJO</w:t>
       </w:r>
-      <w:bookmarkEnd w:id="5"/>
+      <w:bookmarkEnd w:id="4"/>
     </w:p>
     <w:p>
       <w:pPr>
@@ -11945,14 +11880,14 @@
           <w:lang w:val="es-ES_tradnl"/>
         </w:rPr>
       </w:pPr>
-      <w:bookmarkStart w:id="6" w:name="_Toc515788506"/>
+      <w:bookmarkStart w:id="5" w:name="_Toc515788506"/>
       <w:r>
         <w:rPr>
           <w:lang w:val="es-ES_tradnl"/>
         </w:rPr>
         <w:t>ANÁLISIS DE LA VIABILIDAD</w:t>
       </w:r>
-      <w:bookmarkEnd w:id="6"/>
+      <w:bookmarkEnd w:id="5"/>
     </w:p>
     <w:p>
       <w:pPr>
@@ -12176,7 +12111,7 @@
           <w:lang w:val="es-ES_tradnl"/>
         </w:rPr>
       </w:pPr>
-      <w:bookmarkStart w:id="7" w:name="_Toc515788507"/>
+      <w:bookmarkStart w:id="6" w:name="_Toc515788507"/>
       <w:r>
         <w:rPr>
           <w:lang w:val="es-ES_tradnl"/>
@@ -12184,7 +12119,7 @@
         <w:lastRenderedPageBreak/>
         <w:t>RIESGOS</w:t>
       </w:r>
-      <w:bookmarkEnd w:id="7"/>
+      <w:bookmarkEnd w:id="6"/>
       <w:r>
         <w:rPr>
           <w:color w:val="FF0000"/>
@@ -12584,11 +12519,11 @@
         <w:pStyle w:val="Heading1"/>
         <w:spacing w:after="240"/>
       </w:pPr>
-      <w:bookmarkStart w:id="8" w:name="_Toc515788508"/>
+      <w:bookmarkStart w:id="7" w:name="_Toc515788508"/>
       <w:r>
         <w:t>ANÁLISIS</w:t>
       </w:r>
-      <w:bookmarkEnd w:id="8"/>
+      <w:bookmarkEnd w:id="7"/>
     </w:p>
     <w:p>
       <w:pPr>
@@ -12598,7 +12533,7 @@
           <w:lang w:val="es-ES_tradnl"/>
         </w:rPr>
       </w:pPr>
-      <w:bookmarkStart w:id="9" w:name="_Toc515788509"/>
+      <w:bookmarkStart w:id="8" w:name="_Toc515788509"/>
       <w:r>
         <w:rPr>
           <w:lang w:val="es-ES_tradnl"/>
@@ -12611,7 +12546,7 @@
         </w:rPr>
         <w:t>EL SISTEMA</w:t>
       </w:r>
-      <w:bookmarkEnd w:id="9"/>
+      <w:bookmarkEnd w:id="8"/>
     </w:p>
     <w:p>
       <w:pPr>
@@ -14905,7 +14840,7 @@
           <w:lang w:val="es-ES_tradnl"/>
         </w:rPr>
       </w:pPr>
-      <w:bookmarkStart w:id="10" w:name="_Toc515788510"/>
+      <w:bookmarkStart w:id="9" w:name="_Toc515788510"/>
       <w:r>
         <w:rPr>
           <w:lang w:val="es-ES_tradnl"/>
@@ -14913,7 +14848,7 @@
         <w:lastRenderedPageBreak/>
         <w:t>ANÁLISIS DE CASOS DE USO</w:t>
       </w:r>
-      <w:bookmarkEnd w:id="10"/>
+      <w:bookmarkEnd w:id="9"/>
     </w:p>
     <w:p>
       <w:pPr>
@@ -14958,7 +14893,7 @@
           <v:shape id="_x0000_i1025" type="#_x0000_t75" style="width:467.8pt;height:285.55pt" o:ole="">
             <v:imagedata r:id="rId11" o:title=""/>
           </v:shape>
-          <o:OLEObject Type="Embed" ProgID="Visio.Drawing.15" ShapeID="_x0000_i1025" DrawAspect="Content" ObjectID="_1589530348" r:id="rId12"/>
+          <o:OLEObject Type="Embed" ProgID="Visio.Drawing.15" ShapeID="_x0000_i1025" DrawAspect="Content" ObjectID="_1589562536" r:id="rId12"/>
         </w:object>
       </w:r>
     </w:p>
@@ -14970,14 +14905,14 @@
           <w:lang w:val="es-ES_tradnl"/>
         </w:rPr>
       </w:pPr>
-      <w:bookmarkStart w:id="11" w:name="_Toc515788511"/>
+      <w:bookmarkStart w:id="10" w:name="_Toc515788511"/>
       <w:r>
         <w:rPr>
           <w:lang w:val="es-ES_tradnl"/>
         </w:rPr>
         <w:t>ESPECIFICACIÓN DEL PLAN DE PRUEBAS</w:t>
       </w:r>
-      <w:bookmarkEnd w:id="11"/>
+      <w:bookmarkEnd w:id="10"/>
     </w:p>
     <w:p>
       <w:pPr>
@@ -16432,14 +16367,14 @@
         <w:pStyle w:val="Heading1"/>
         <w:spacing w:after="240"/>
       </w:pPr>
-      <w:bookmarkStart w:id="12" w:name="_Toc515788512"/>
+      <w:bookmarkStart w:id="11" w:name="_Toc515788512"/>
       <w:r>
         <w:rPr>
           <w:lang w:val="es-ES_tradnl"/>
         </w:rPr>
         <w:t>DISEÑO</w:t>
       </w:r>
-      <w:bookmarkEnd w:id="12"/>
+      <w:bookmarkEnd w:id="11"/>
     </w:p>
     <w:p>
       <w:pPr>
@@ -16449,7 +16384,7 @@
           <w:lang w:val="es-ES_tradnl"/>
         </w:rPr>
       </w:pPr>
-      <w:bookmarkStart w:id="13" w:name="_Toc515788513"/>
+      <w:bookmarkStart w:id="12" w:name="_Toc515788513"/>
       <w:r>
         <w:rPr>
           <w:lang w:val="es-ES_tradnl"/>
@@ -16462,7 +16397,7 @@
         </w:rPr>
         <w:t>A ORGANIZACIÓN</w:t>
       </w:r>
-      <w:bookmarkEnd w:id="13"/>
+      <w:bookmarkEnd w:id="12"/>
     </w:p>
     <w:p>
       <w:pPr>
@@ -16481,7 +16416,13 @@
         <w:rPr>
           <w:lang w:val="es-ES_tradnl"/>
         </w:rPr>
-        <w:t xml:space="preserve">Los datos han sido extraídos mediante un servicio web REST que proporciona </w:t>
+        <w:t xml:space="preserve">Por un lado, los datos principales </w:t>
+      </w:r>
+      <w:r>
+        <w:rPr>
+          <w:lang w:val="es-ES_tradnl"/>
+        </w:rPr>
+        <w:t xml:space="preserve">han sido extraídos mediante un servicio web REST que proporciona </w:t>
       </w:r>
       <w:r>
         <w:rPr>
@@ -16552,6 +16493,139 @@
           <w:lang w:val="es-ES_tradnl"/>
         </w:rPr>
       </w:pPr>
+    </w:p>
+    <w:p>
+      <w:pPr>
+        <w:rPr>
+          <w:lang w:val="es-ES_tradnl"/>
+        </w:rPr>
+      </w:pPr>
+      <w:r>
+        <w:rPr>
+          <w:lang w:val="es-ES_tradnl"/>
+        </w:rPr>
+        <w:tab/>
+        <w:t>Por otro lado, se han tomado datos y creado de manera manual los siguientes ficheros. Estos datos no se recogen de manera automática ya que no se prevén cambios próximos en sus valores:</w:t>
+      </w:r>
+    </w:p>
+    <w:p>
+      <w:pPr>
+        <w:pStyle w:val="ListParagraph"/>
+        <w:numPr>
+          <w:ilvl w:val="0"/>
+          <w:numId w:val="11"/>
+        </w:numPr>
+        <w:rPr>
+          <w:lang w:val="es-ES_tradnl"/>
+        </w:rPr>
+      </w:pPr>
+      <w:r>
+        <w:rPr>
+          <w:lang w:val="es-ES_tradnl"/>
+        </w:rPr>
+        <w:lastRenderedPageBreak/>
+        <w:t>Datos de población de NYC por barrio</w:t>
+      </w:r>
+      <w:r>
+        <w:rPr>
+          <w:rStyle w:val="FootnoteReference"/>
+          <w:lang w:val="es-ES_tradnl"/>
+        </w:rPr>
+        <w:footnoteReference w:id="4"/>
+      </w:r>
+      <w:r>
+        <w:rPr>
+          <w:lang w:val="es-ES_tradnl"/>
+        </w:rPr>
+        <w:t>: Fichero CSV “</w:t>
+      </w:r>
+      <w:proofErr w:type="spellStart"/>
+      <w:r>
+        <w:rPr>
+          <w:lang w:val="es-ES_tradnl"/>
+        </w:rPr>
+        <w:t>nyc_pop_by_boro</w:t>
+      </w:r>
+      <w:proofErr w:type="spellEnd"/>
+      <w:r>
+        <w:rPr>
+          <w:lang w:val="es-ES_tradnl"/>
+        </w:rPr>
+        <w:t>” que recoge datos de población y densidad de población por cada barrio de la ciudad.</w:t>
+      </w:r>
+    </w:p>
+    <w:p>
+      <w:pPr>
+        <w:pStyle w:val="ListParagraph"/>
+        <w:numPr>
+          <w:ilvl w:val="0"/>
+          <w:numId w:val="11"/>
+        </w:numPr>
+        <w:spacing w:after="240"/>
+        <w:rPr>
+          <w:lang w:val="es-ES_tradnl"/>
+        </w:rPr>
+      </w:pPr>
+      <w:r>
+        <w:rPr>
+          <w:lang w:val="es-ES_tradnl"/>
+        </w:rPr>
+        <w:t>Número de precintos policiales de la ciudad</w:t>
+      </w:r>
+      <w:r>
+        <w:rPr>
+          <w:rStyle w:val="FootnoteReference"/>
+          <w:lang w:val="es-ES_tradnl"/>
+        </w:rPr>
+        <w:footnoteReference w:id="5"/>
+      </w:r>
+      <w:r>
+        <w:rPr>
+          <w:lang w:val="es-ES_tradnl"/>
+        </w:rPr>
+        <w:t>: Fichero CSV “</w:t>
+      </w:r>
+      <w:proofErr w:type="spellStart"/>
+      <w:r>
+        <w:rPr>
+          <w:lang w:val="es-ES_tradnl"/>
+        </w:rPr>
+        <w:t>nypd_precincts</w:t>
+      </w:r>
+      <w:proofErr w:type="spellEnd"/>
+      <w:r>
+        <w:rPr>
+          <w:lang w:val="es-ES_tradnl"/>
+        </w:rPr>
+        <w:t>” que recoge el número de comisarías de policías actualmente en la ciudad.</w:t>
+      </w:r>
+    </w:p>
+    <w:p>
+      <w:pPr>
+        <w:pStyle w:val="ListParagraph"/>
+        <w:numPr>
+          <w:ilvl w:val="0"/>
+          <w:numId w:val="11"/>
+        </w:numPr>
+        <w:spacing w:after="240"/>
+        <w:rPr>
+          <w:lang w:val="es-ES_tradnl"/>
+        </w:rPr>
+      </w:pPr>
+      <w:r>
+        <w:rPr>
+          <w:lang w:val="es-ES_tradnl"/>
+        </w:rPr>
+        <w:t>Agrupación de ofensas: Fichero de referencia que recoge como se han agrupado las 63 ofensas originales de los datos de NYPD en 10</w:t>
+      </w:r>
+      <w:bookmarkStart w:id="13" w:name="_GoBack"/>
+      <w:bookmarkEnd w:id="13"/>
+      <w:r>
+        <w:rPr>
+          <w:lang w:val="es-ES_tradnl"/>
+        </w:rPr>
+        <w:t xml:space="preserve"> ofensas más genéricas</w:t>
+      </w:r>
     </w:p>
     <w:p>
       <w:pPr>
@@ -17379,6 +17453,7 @@
                 <w:szCs w:val="24"/>
                 <w:lang w:val="es-ES_tradnl"/>
               </w:rPr>
+              <w:lastRenderedPageBreak/>
               <w:t>OBJETIVO P-01 Optimizar la ubicación de las comisarías de policía</w:t>
             </w:r>
           </w:p>
@@ -17539,14 +17614,7 @@
               <w:rPr>
                 <w:lang w:val="es-ES_tradnl"/>
               </w:rPr>
-              <w:t xml:space="preserve"> barrio es donde se cometen más delitos </w:t>
-            </w:r>
-            <w:r>
-              <w:rPr>
-                <w:lang w:val="es-ES_tradnl"/>
-              </w:rPr>
-              <w:lastRenderedPageBreak/>
-              <w:t>en relación con la población residente, que delitos son los más cometidos en la ciudad, entre otros.</w:t>
+              <w:t xml:space="preserve"> barrio es donde se cometen más delitos en relación con la población residente, que delitos son los más cometidos en la ciudad, entre otros.</w:t>
             </w:r>
           </w:p>
         </w:tc>
@@ -17568,7 +17636,6 @@
                 <w:szCs w:val="24"/>
                 <w:lang w:val="es-ES_tradnl"/>
               </w:rPr>
-              <w:lastRenderedPageBreak/>
               <w:t>OBJETIVO S-03 Diseñar un modelo predictivo para detectar la ofensa cometida</w:t>
             </w:r>
           </w:p>
@@ -17914,7 +17981,14 @@
               <w:rPr>
                 <w:lang w:val="es-ES_tradnl"/>
               </w:rPr>
-              <w:t xml:space="preserve"> usará un gráfico de barras para representar la cantidad de delitos cometidos en un barrio en función del tipo de delito, de tarta para representar la cantidad total de delitos por barrio y de burbujas para representar la relación de delitos y habitantes por cada uno de los barrios.</w:t>
+              <w:t xml:space="preserve"> usará un gráfico de barras para representar la cantidad de delitos cometidos en un barrio en función del tipo de </w:t>
+            </w:r>
+            <w:r>
+              <w:rPr>
+                <w:lang w:val="es-ES_tradnl"/>
+              </w:rPr>
+              <w:lastRenderedPageBreak/>
+              <w:t>delito, de tarta para representar la cantidad total de delitos por barrio y de burbujas para representar la relación de delitos y habitantes por cada uno de los barrios.</w:t>
             </w:r>
           </w:p>
         </w:tc>
@@ -17936,6 +18010,7 @@
                 <w:szCs w:val="24"/>
                 <w:lang w:val="es-ES_tradnl"/>
               </w:rPr>
+              <w:lastRenderedPageBreak/>
               <w:t>OBJETIVO S-03 Diseñar un modelo predictivo para detectar la ofensa cometida</w:t>
             </w:r>
           </w:p>
@@ -17988,7 +18063,6 @@
       </w:pPr>
       <w:bookmarkStart w:id="17" w:name="_Toc515788517"/>
       <w:r>
-        <w:lastRenderedPageBreak/>
         <w:t>DESPLIEGUE</w:t>
       </w:r>
       <w:bookmarkEnd w:id="17"/>
@@ -18025,7 +18099,7 @@
           <v:shape id="_x0000_i1026" type="#_x0000_t75" style="width:467.7pt;height:213.6pt" o:ole="">
             <v:imagedata r:id="rId13" o:title=""/>
           </v:shape>
-          <o:OLEObject Type="Embed" ProgID="Visio.Drawing.15" ShapeID="_x0000_i1026" DrawAspect="Content" ObjectID="_1589530349" r:id="rId14"/>
+          <o:OLEObject Type="Embed" ProgID="Visio.Drawing.15" ShapeID="_x0000_i1026" DrawAspect="Content" ObjectID="_1589562537" r:id="rId14"/>
         </w:object>
       </w:r>
     </w:p>
@@ -18493,6 +18567,7 @@
               <w:rPr>
                 <w:lang w:val="es-ES_tradnl"/>
               </w:rPr>
+              <w:lastRenderedPageBreak/>
               <w:t>CU05</w:t>
             </w:r>
           </w:p>
@@ -18708,14 +18783,7 @@
         <w:rPr>
           <w:lang w:val="es-ES_tradnl"/>
         </w:rPr>
-        <w:t xml:space="preserve">. Por un lado, con muy poca preparación técnica necesaria, se ofrece la posibilidad de descargar los datos directamente desde la fuente, así como su tratamiento para su posterior uso. Para estos procesos solo son necesarios dos aplicaciones software. Por otro lado, la visualización se realiza mediante un navegador web, disponible en todos los equipos. Esta </w:t>
-      </w:r>
-      <w:r>
-        <w:rPr>
-          <w:lang w:val="es-ES_tradnl"/>
-        </w:rPr>
-        <w:lastRenderedPageBreak/>
-        <w:t>visualización se proporciona de manera simple y gráfica, para que pueda ser interpretada por cualquier usuario, independientemente de su formación.</w:t>
+        <w:t>. Por un lado, con muy poca preparación técnica necesaria, se ofrece la posibilidad de descargar los datos directamente desde la fuente, así como su tratamiento para su posterior uso. Para estos procesos solo son necesarios dos aplicaciones software. Por otro lado, la visualización se realiza mediante un navegador web, disponible en todos los equipos. Esta visualización se proporciona de manera simple y gráfica, para que pueda ser interpretada por cualquier usuario, independientemente de su formación.</w:t>
       </w:r>
     </w:p>
     <w:p>
@@ -18738,11 +18806,6 @@
           <w:lang w:val="es-ES_tradnl"/>
         </w:rPr>
         <w:tab/>
-      </w:r>
-      <w:r>
-        <w:rPr>
-          <w:lang w:val="es-ES_tradnl"/>
-        </w:rPr>
         <w:t xml:space="preserve">Debido a la creciente integración tecnológica de los servicios públicos, la cantidad y complejidad de datos generados se ha visto aumentada, así como su capacidad de almacenamiento. Por ello, se hace necesario una solución de inteligencia de negocio que permita su interpretación para mejorar el rendimiento de estos servicios y, por lo tanto, la calidad de vida de las personas que los disfrutan.  </w:t>
       </w:r>
     </w:p>
@@ -18891,6 +18954,60 @@
             <w:rStyle w:val="Hyperlink"/>
           </w:rPr>
           <w:t>https://opendata.cityofnewyork.us/</w:t>
+        </w:r>
+      </w:hyperlink>
+      <w:r>
+        <w:t xml:space="preserve"> </w:t>
+      </w:r>
+    </w:p>
+  </w:footnote>
+  <w:footnote w:id="4">
+    <w:p>
+      <w:pPr>
+        <w:pStyle w:val="FootnoteText"/>
+      </w:pPr>
+      <w:r>
+        <w:rPr>
+          <w:rStyle w:val="FootnoteReference"/>
+        </w:rPr>
+        <w:footnoteRef/>
+      </w:r>
+      <w:r>
+        <w:t xml:space="preserve"> </w:t>
+      </w:r>
+      <w:hyperlink r:id="rId4" w:history="1">
+        <w:r>
+          <w:rPr>
+            <w:rStyle w:val="Hyperlink"/>
+          </w:rPr>
+          <w:t>https://www.citypopulation.de/php/usa-newyorkcity.php</w:t>
+        </w:r>
+      </w:hyperlink>
+      <w:r>
+        <w:t xml:space="preserve"> </w:t>
+      </w:r>
+    </w:p>
+  </w:footnote>
+  <w:footnote w:id="5">
+    <w:p>
+      <w:pPr>
+        <w:pStyle w:val="FootnoteText"/>
+      </w:pPr>
+      <w:r>
+        <w:rPr>
+          <w:rStyle w:val="FootnoteReference"/>
+        </w:rPr>
+        <w:footnoteRef/>
+      </w:r>
+      <w:r>
+        <w:t xml:space="preserve"> </w:t>
+      </w:r>
+      <w:hyperlink r:id="rId5" w:history="1">
+        <w:r>
+          <w:rPr>
+            <w:rStyle w:val="Hyperlink"/>
+          </w:rPr>
+          <w:t>https://www1.nyc.gov/site/nypd/bureaus/patrol/precincts-landing.page</w:t>
         </w:r>
       </w:hyperlink>
       <w:r>
@@ -19994,6 +20111,92 @@
       </w:rPr>
     </w:lvl>
   </w:abstractNum>
+  <w:abstractNum w:abstractNumId="10" w15:restartNumberingAfterBreak="0">
+    <w:nsid w:val="67A20FC6"/>
+    <w:multiLevelType w:val="hybridMultilevel"/>
+    <w:tmpl w:val="94306AC0"/>
+    <w:lvl w:ilvl="0" w:tplc="0409000F">
+      <w:start w:val="1"/>
+      <w:numFmt w:val="decimal"/>
+      <w:lvlText w:val="%1."/>
+      <w:lvlJc w:val="left"/>
+      <w:pPr>
+        <w:ind w:left="1080" w:hanging="360"/>
+      </w:pPr>
+    </w:lvl>
+    <w:lvl w:ilvl="1" w:tplc="04090019" w:tentative="1">
+      <w:start w:val="1"/>
+      <w:numFmt w:val="lowerLetter"/>
+      <w:lvlText w:val="%2."/>
+      <w:lvlJc w:val="left"/>
+      <w:pPr>
+        <w:ind w:left="1800" w:hanging="360"/>
+      </w:pPr>
+    </w:lvl>
+    <w:lvl w:ilvl="2" w:tplc="0409001B" w:tentative="1">
+      <w:start w:val="1"/>
+      <w:numFmt w:val="lowerRoman"/>
+      <w:lvlText w:val="%3."/>
+      <w:lvlJc w:val="right"/>
+      <w:pPr>
+        <w:ind w:left="2520" w:hanging="180"/>
+      </w:pPr>
+    </w:lvl>
+    <w:lvl w:ilvl="3" w:tplc="0409000F" w:tentative="1">
+      <w:start w:val="1"/>
+      <w:numFmt w:val="decimal"/>
+      <w:lvlText w:val="%4."/>
+      <w:lvlJc w:val="left"/>
+      <w:pPr>
+        <w:ind w:left="3240" w:hanging="360"/>
+      </w:pPr>
+    </w:lvl>
+    <w:lvl w:ilvl="4" w:tplc="04090019" w:tentative="1">
+      <w:start w:val="1"/>
+      <w:numFmt w:val="lowerLetter"/>
+      <w:lvlText w:val="%5."/>
+      <w:lvlJc w:val="left"/>
+      <w:pPr>
+        <w:ind w:left="3960" w:hanging="360"/>
+      </w:pPr>
+    </w:lvl>
+    <w:lvl w:ilvl="5" w:tplc="0409001B" w:tentative="1">
+      <w:start w:val="1"/>
+      <w:numFmt w:val="lowerRoman"/>
+      <w:lvlText w:val="%6."/>
+      <w:lvlJc w:val="right"/>
+      <w:pPr>
+        <w:ind w:left="4680" w:hanging="180"/>
+      </w:pPr>
+    </w:lvl>
+    <w:lvl w:ilvl="6" w:tplc="0409000F" w:tentative="1">
+      <w:start w:val="1"/>
+      <w:numFmt w:val="decimal"/>
+      <w:lvlText w:val="%7."/>
+      <w:lvlJc w:val="left"/>
+      <w:pPr>
+        <w:ind w:left="5400" w:hanging="360"/>
+      </w:pPr>
+    </w:lvl>
+    <w:lvl w:ilvl="7" w:tplc="04090019" w:tentative="1">
+      <w:start w:val="1"/>
+      <w:numFmt w:val="lowerLetter"/>
+      <w:lvlText w:val="%8."/>
+      <w:lvlJc w:val="left"/>
+      <w:pPr>
+        <w:ind w:left="6120" w:hanging="360"/>
+      </w:pPr>
+    </w:lvl>
+    <w:lvl w:ilvl="8" w:tplc="0409001B" w:tentative="1">
+      <w:start w:val="1"/>
+      <w:numFmt w:val="lowerRoman"/>
+      <w:lvlText w:val="%9."/>
+      <w:lvlJc w:val="right"/>
+      <w:pPr>
+        <w:ind w:left="6840" w:hanging="180"/>
+      </w:pPr>
+    </w:lvl>
+  </w:abstractNum>
   <w:num w:numId="1">
     <w:abstractNumId w:val="6"/>
   </w:num>
@@ -20023,6 +20226,9 @@
   </w:num>
   <w:num w:numId="10">
     <w:abstractNumId w:val="0"/>
+  </w:num>
+  <w:num w:numId="11">
+    <w:abstractNumId w:val="10"/>
   </w:num>
 </w:numbering>
 </file>
@@ -21171,7 +21377,7 @@
 </file>
 
 <file path=customXml/itemProps1.xml><?xml version="1.0" encoding="utf-8"?>
-<ds:datastoreItem xmlns:ds="http://schemas.openxmlformats.org/officeDocument/2006/customXml" ds:itemID="{493E773A-1333-4D2F-AC39-BA01B199402A}">
+<ds:datastoreItem xmlns:ds="http://schemas.openxmlformats.org/officeDocument/2006/customXml" ds:itemID="{112501CD-B13A-48E8-95CE-1699D400FC8C}">
   <ds:schemaRefs>
     <ds:schemaRef ds:uri="http://schemas.openxmlformats.org/officeDocument/2006/bibliography"/>
   </ds:schemaRefs>

</xml_diff>